<commit_message>
update chapter 2 and 5
</commit_message>
<xml_diff>
--- a/บทที่ 2(โปรแกรมบัญชี).docx
+++ b/บทที่ 2(โปรแกรมบัญชี).docx
@@ -447,7 +447,7 @@
           <w:numId w:val="3"/>
         </w:numPr>
         <w:rPr>
-          <w:rFonts w:ascii="CordiaUPC" w:hAnsi="CordiaUPC" w:cs="CordiaUPC"/>
+          <w:rFonts w:ascii="CordiaUPC" w:hAnsi="CordiaUPC" w:cs="CordiaUPC" w:hint="cs"/>
         </w:rPr>
       </w:pPr>
       <w:r>
@@ -467,7 +467,6 @@
         </w:numPr>
         <w:rPr>
           <w:rFonts w:ascii="CordiaUPC" w:hAnsi="CordiaUPC" w:cs="CordiaUPC"/>
-          <w:sz w:val="28"/>
         </w:rPr>
       </w:pPr>
       <w:r>
@@ -502,6 +501,8 @@
         </w:numPr>
         <w:rPr>
           <w:rFonts w:ascii="CordiaUPC" w:hAnsi="CordiaUPC" w:cs="CordiaUPC"/>
+          <w:sz w:val="20"/>
+          <w:szCs w:val="24"/>
         </w:rPr>
       </w:pPr>
       <w:r>
@@ -536,6 +537,7 @@
         </w:numPr>
         <w:rPr>
           <w:rFonts w:ascii="CordiaUPC" w:hAnsi="CordiaUPC" w:cs="CordiaUPC"/>
+          <w:szCs w:val="22"/>
         </w:rPr>
       </w:pPr>
       <w:r>
@@ -544,6 +546,65 @@
           <w:cs/>
         </w:rPr>
         <w:t>ความพอใจในการประยุกต์ใช้โปรแกรมสำเร็จรูปทางการบัญชี</w:t>
+      </w:r>
+    </w:p>
+    <w:p>
+      <w:pPr>
+        <w:pStyle w:val="a5"/>
+        <w:numPr>
+          <w:ilvl w:val="0"/>
+          <w:numId w:val="3"/>
+        </w:numPr>
+        <w:rPr>
+          <w:rFonts w:ascii="CordiaUPC" w:hAnsi="CordiaUPC" w:cs="CordiaUPC"/>
+          <w:sz w:val="24"/>
+          <w:szCs w:val="24"/>
+        </w:rPr>
+      </w:pPr>
+      <w:r>
+        <w:rPr>
+          <w:rFonts w:ascii="CordiaUPC" w:hAnsi="CordiaUPC" w:cs="CordiaUPC"/>
+          <w:sz w:val="28"/>
+          <w:cs/>
+        </w:rPr>
+        <w:t>ข้อแตกต่างระหว่างโปรแกรมบัญชีบนอินเตอร์เน็ตกับโปรแกรมบัญชีบน</w:t>
+      </w:r>
+      <w:r>
+        <w:rPr>
+          <w:rFonts w:ascii="CordiaUPC" w:hAnsi="CordiaUPC" w:cs="CordiaUPC"/>
+          <w:sz w:val="32"/>
+          <w:szCs w:val="32"/>
+          <w:cs/>
+        </w:rPr>
+        <w:t xml:space="preserve"> </w:t>
+      </w:r>
+      <w:r>
+        <w:rPr>
+          <w:rFonts w:ascii="CordiaUPC" w:hAnsi="CordiaUPC" w:cs="CordiaUPC"/>
+          <w:sz w:val="28"/>
+        </w:rPr>
+        <w:t>Windows</w:t>
+      </w:r>
+    </w:p>
+    <w:p>
+      <w:pPr>
+        <w:pStyle w:val="a5"/>
+        <w:numPr>
+          <w:ilvl w:val="0"/>
+          <w:numId w:val="3"/>
+        </w:numPr>
+        <w:rPr>
+          <w:rFonts w:ascii="CordiaUPC" w:hAnsi="CordiaUPC" w:cs="CordiaUPC"/>
+          <w:sz w:val="24"/>
+          <w:szCs w:val="24"/>
+        </w:rPr>
+      </w:pPr>
+      <w:r>
+        <w:rPr>
+          <w:rFonts w:ascii="CordiaUPC" w:hAnsi="CordiaUPC" w:cs="CordiaUPC"/>
+          <w:sz w:val="28"/>
+        </w:rPr>
+        <w:t>Secure Sockets Layer</w:t>
       </w:r>
     </w:p>
     <w:p>
@@ -573,13 +634,23 @@
           <w:sz w:val="28"/>
         </w:rPr>
       </w:pPr>
-      <w:r>
-        <w:rPr>
-          <w:rFonts w:ascii="CordiaUPC" w:hAnsi="CordiaUPC" w:cs="CordiaUPC"/>
-          <w:sz w:val="28"/>
-          <w:cs/>
-        </w:rPr>
-        <w:t>อุษณา ภัทรมนตรี (</w:t>
+      <w:proofErr w:type="spellStart"/>
+      <w:r>
+        <w:rPr>
+          <w:rFonts w:ascii="CordiaUPC" w:hAnsi="CordiaUPC" w:cs="CordiaUPC"/>
+          <w:sz w:val="28"/>
+          <w:cs/>
+        </w:rPr>
+        <w:t>อุษณา</w:t>
+      </w:r>
+      <w:proofErr w:type="spellEnd"/>
+      <w:r>
+        <w:rPr>
+          <w:rFonts w:ascii="CordiaUPC" w:hAnsi="CordiaUPC" w:cs="CordiaUPC"/>
+          <w:sz w:val="28"/>
+          <w:cs/>
+        </w:rPr>
+        <w:t xml:space="preserve"> ภัทรมนตรี (</w:t>
       </w:r>
       <w:r>
         <w:rPr>
@@ -652,7 +723,23 @@
           <w:rFonts w:ascii="CordiaUPC" w:hAnsi="CordiaUPC" w:cs="CordiaUPC"/>
           <w:sz w:val="28"/>
         </w:rPr>
-        <w:t>Romney and Steinbart (</w:t>
+        <w:t xml:space="preserve">Romney and </w:t>
+      </w:r>
+      <w:proofErr w:type="spellStart"/>
+      <w:r>
+        <w:rPr>
+          <w:rFonts w:ascii="CordiaUPC" w:hAnsi="CordiaUPC" w:cs="CordiaUPC"/>
+          <w:sz w:val="28"/>
+        </w:rPr>
+        <w:t>Steinbart</w:t>
+      </w:r>
+      <w:proofErr w:type="spellEnd"/>
+      <w:r>
+        <w:rPr>
+          <w:rFonts w:ascii="CordiaUPC" w:hAnsi="CordiaUPC" w:cs="CordiaUPC"/>
+          <w:sz w:val="28"/>
+        </w:rPr>
+        <w:t xml:space="preserve"> (</w:t>
       </w:r>
       <w:r>
         <w:rPr>
@@ -746,7 +833,7 @@
     <w:p>
       <w:pPr>
         <w:rPr>
-          <w:rFonts w:ascii="CordiaUPC" w:hAnsi="CordiaUPC" w:cs="CordiaUPC" w:hint="cs"/>
+          <w:rFonts w:ascii="CordiaUPC" w:hAnsi="CordiaUPC" w:cs="CordiaUPC"/>
           <w:b/>
           <w:bCs/>
           <w:sz w:val="28"/>
@@ -1004,7 +1091,39 @@
           <w:rFonts w:ascii="CordiaUPC" w:hAnsi="CordiaUPC" w:cs="CordiaUPC"/>
           <w:sz w:val="28"/>
         </w:rPr>
-        <w:t xml:space="preserve">Forward Mangaement Services Co.,Ltd. </w:t>
+        <w:t xml:space="preserve">Forward </w:t>
+      </w:r>
+      <w:proofErr w:type="spellStart"/>
+      <w:r>
+        <w:rPr>
+          <w:rFonts w:ascii="CordiaUPC" w:hAnsi="CordiaUPC" w:cs="CordiaUPC"/>
+          <w:sz w:val="28"/>
+        </w:rPr>
+        <w:t>Mangaement</w:t>
+      </w:r>
+      <w:proofErr w:type="spellEnd"/>
+      <w:r>
+        <w:rPr>
+          <w:rFonts w:ascii="CordiaUPC" w:hAnsi="CordiaUPC" w:cs="CordiaUPC"/>
+          <w:sz w:val="28"/>
+        </w:rPr>
+        <w:t xml:space="preserve"> Services </w:t>
+      </w:r>
+      <w:proofErr w:type="spellStart"/>
+      <w:r>
+        <w:rPr>
+          <w:rFonts w:ascii="CordiaUPC" w:hAnsi="CordiaUPC" w:cs="CordiaUPC"/>
+          <w:sz w:val="28"/>
+        </w:rPr>
+        <w:t>Co.,Ltd</w:t>
+      </w:r>
+      <w:proofErr w:type="spellEnd"/>
+      <w:r>
+        <w:rPr>
+          <w:rFonts w:ascii="CordiaUPC" w:hAnsi="CordiaUPC" w:cs="CordiaUPC"/>
+          <w:sz w:val="28"/>
+        </w:rPr>
+        <w:t xml:space="preserve">. </w:t>
       </w:r>
       <w:r>
         <w:rPr>
@@ -2132,7 +2251,23 @@
           <w:rFonts w:ascii="CordiaUPC" w:hAnsi="CordiaUPC" w:cs="CordiaUPC"/>
           <w:sz w:val="28"/>
         </w:rPr>
-        <w:t xml:space="preserve">Ryan Comingdeer </w:t>
+        <w:t xml:space="preserve">Ryan </w:t>
+      </w:r>
+      <w:proofErr w:type="spellStart"/>
+      <w:r>
+        <w:rPr>
+          <w:rFonts w:ascii="CordiaUPC" w:hAnsi="CordiaUPC" w:cs="CordiaUPC"/>
+          <w:sz w:val="28"/>
+        </w:rPr>
+        <w:t>Comingdeer</w:t>
+      </w:r>
+      <w:proofErr w:type="spellEnd"/>
+      <w:r>
+        <w:rPr>
+          <w:rFonts w:ascii="CordiaUPC" w:hAnsi="CordiaUPC" w:cs="CordiaUPC"/>
+          <w:sz w:val="28"/>
+        </w:rPr>
+        <w:t xml:space="preserve"> </w:t>
       </w:r>
       <w:r>
         <w:rPr>
@@ -2718,21 +2853,41 @@
           <w:rFonts w:ascii="CordiaUPC" w:hAnsi="CordiaUPC" w:cs="CordiaUPC"/>
         </w:rPr>
       </w:pPr>
-      <w:r>
-        <w:rPr>
-          <w:rFonts w:ascii="CordiaUPC" w:hAnsi="CordiaUPC" w:cs="CordiaUPC"/>
-          <w:sz w:val="28"/>
-          <w:cs/>
-        </w:rPr>
-        <w:t xml:space="preserve">ปรียนันท์ </w:t>
-      </w:r>
-      <w:r>
-        <w:rPr>
-          <w:rFonts w:ascii="CordiaUPC" w:hAnsi="CordiaUPC" w:cs="CordiaUPC"/>
-          <w:sz w:val="28"/>
-          <w:cs/>
-        </w:rPr>
-        <w:t>วรรณเมธี</w:t>
+      <w:proofErr w:type="spellStart"/>
+      <w:r>
+        <w:rPr>
+          <w:rFonts w:ascii="CordiaUPC" w:hAnsi="CordiaUPC" w:cs="CordiaUPC"/>
+          <w:sz w:val="28"/>
+          <w:cs/>
+        </w:rPr>
+        <w:t>ปรียนันท์</w:t>
+      </w:r>
+      <w:proofErr w:type="spellEnd"/>
+      <w:r>
+        <w:rPr>
+          <w:rFonts w:ascii="CordiaUPC" w:hAnsi="CordiaUPC" w:cs="CordiaUPC"/>
+          <w:sz w:val="28"/>
+          <w:cs/>
+        </w:rPr>
+        <w:t xml:space="preserve"> </w:t>
+      </w:r>
+      <w:proofErr w:type="spellStart"/>
+      <w:r>
+        <w:rPr>
+          <w:rFonts w:ascii="CordiaUPC" w:hAnsi="CordiaUPC" w:cs="CordiaUPC"/>
+          <w:sz w:val="28"/>
+          <w:cs/>
+        </w:rPr>
+        <w:t>วรรณ</w:t>
+      </w:r>
+      <w:proofErr w:type="spellEnd"/>
+      <w:r>
+        <w:rPr>
+          <w:rFonts w:ascii="CordiaUPC" w:hAnsi="CordiaUPC" w:cs="CordiaUPC"/>
+          <w:sz w:val="28"/>
+          <w:cs/>
+        </w:rPr>
+        <w:t>เมธี</w:t>
       </w:r>
       <w:r>
         <w:rPr>
@@ -2741,13 +2896,41 @@
         </w:rPr>
         <w:t xml:space="preserve">(2554) ; </w:t>
       </w:r>
-      <w:r>
-        <w:rPr>
-          <w:rFonts w:ascii="CordiaUPC" w:hAnsi="CordiaUPC" w:cs="CordiaUPC"/>
-          <w:sz w:val="28"/>
-          <w:cs/>
-        </w:rPr>
-        <w:t>จารุณี อภิวัฒน์ไพศาล</w:t>
+      <w:proofErr w:type="spellStart"/>
+      <w:r>
+        <w:rPr>
+          <w:rFonts w:ascii="CordiaUPC" w:hAnsi="CordiaUPC" w:cs="CordiaUPC"/>
+          <w:sz w:val="28"/>
+          <w:cs/>
+        </w:rPr>
+        <w:t>จารุณี</w:t>
+      </w:r>
+      <w:proofErr w:type="spellEnd"/>
+      <w:r>
+        <w:rPr>
+          <w:rFonts w:ascii="CordiaUPC" w:hAnsi="CordiaUPC" w:cs="CordiaUPC"/>
+          <w:sz w:val="28"/>
+          <w:cs/>
+        </w:rPr>
+        <w:t xml:space="preserve"> </w:t>
+      </w:r>
+      <w:proofErr w:type="spellStart"/>
+      <w:r>
+        <w:rPr>
+          <w:rFonts w:ascii="CordiaUPC" w:hAnsi="CordiaUPC" w:cs="CordiaUPC"/>
+          <w:sz w:val="28"/>
+          <w:cs/>
+        </w:rPr>
+        <w:t>อภิวัฒน์</w:t>
+      </w:r>
+      <w:proofErr w:type="spellEnd"/>
+      <w:r>
+        <w:rPr>
+          <w:rFonts w:ascii="CordiaUPC" w:hAnsi="CordiaUPC" w:cs="CordiaUPC"/>
+          <w:sz w:val="28"/>
+          <w:cs/>
+        </w:rPr>
+        <w:t>ไพศาล</w:t>
       </w:r>
       <w:r>
         <w:rPr>
@@ -2959,7 +3142,25 @@
           <w:sz w:val="28"/>
           <w:cs/>
         </w:rPr>
-        <w:t>จุฑามาศ ชัยศิริถาวรกุล และรองศาสตราจารย์อรสา อร่ามรัตน์ (2555) ได้สรุปเกี่ยวกับการใช้งานจัดทำงบและออกรายงานด้วยโปรแกรมซอฟต์แวร์บัญชีว่า ในการใช้โปรแกรมซอฟต์แวร์บัญชีจัดทำงบต่างๆ นั้นมีการนำซอฟต์แวร์บัญชีมาใช้ในการจัดทำงบดุลและงบกำไรขาดทุนมากที่สุด และข้อมูลต่างๆที่ได้จากการทำบัญชีด้วยซอฟต์แวร์โปรแกรมบัญชี ส่วนใหญ่นั้นจะนำไปใช้ในการจัดทำรายงานเกี่ยวกับการขายและลูกหนี้ รายงานเกี่ยวกับการซื้อและเจ้าหนี้ รายง่ายเกี่ยวกับสินค้าคงเหลือ รายงานเกี่ยวกับสินทรัพย์ถาวร และรายงานต้นทุน เพราะเป็นรายงานที่เกี่ยวข้องกับข้อมูลที่นำไปแสดงในข้อมูลทางการบัญชีการเงิน อีกทั้งยังเป็นรายงานพื้นฐานสำหรับธุรกิจซึ่งผู้บริหารทุกระดับสามารถนำไปใช้ประโยชน์ในการบริหารได้</w:t>
+        <w:t xml:space="preserve">จุฑามาศ </w:t>
+      </w:r>
+      <w:proofErr w:type="spellStart"/>
+      <w:r>
+        <w:rPr>
+          <w:rFonts w:ascii="CordiaUPC" w:hAnsi="CordiaUPC" w:cs="CordiaUPC"/>
+          <w:sz w:val="28"/>
+          <w:cs/>
+        </w:rPr>
+        <w:t>ชัยศิ</w:t>
+      </w:r>
+      <w:proofErr w:type="spellEnd"/>
+      <w:r>
+        <w:rPr>
+          <w:rFonts w:ascii="CordiaUPC" w:hAnsi="CordiaUPC" w:cs="CordiaUPC"/>
+          <w:sz w:val="28"/>
+          <w:cs/>
+        </w:rPr>
+        <w:t>ริถาวรกุล และรองศาสตราจารย์อรสา อร่ามรัตน์ (2555) ได้สรุปเกี่ยวกับการใช้งานจัดทำงบและออกรายงานด้วยโปรแกรมซอฟต์แวร์บัญชีว่า ในการใช้โปรแกรมซอฟต์แวร์บัญชีจัดทำงบต่างๆ นั้นมีการนำซอฟต์แวร์บัญชีมาใช้ในการจัดทำงบดุลและงบกำไรขาดทุนมากที่สุด และข้อมูลต่างๆที่ได้จากการทำบัญชีด้วยซอฟต์แวร์โปรแกรมบัญชี ส่วนใหญ่นั้นจะนำไปใช้ในการจัดทำรายงานเกี่ยวกับการขายและลูกหนี้ รายงานเกี่ยวกับการซื้อและเจ้าหนี้ รายง่ายเกี่ยวกับสินค้าคงเหลือ รายงานเกี่ยวกับสินทรัพย์ถาวร และรายงานต้นทุน เพราะเป็นรายงานที่เกี่ยวข้องกับข้อมูลที่นำไปแสดงในข้อมูลทางการบัญชีการเงิน อีกทั้งยังเป็นรายงานพื้นฐานสำหรับธุรกิจซึ่งผู้บริหารทุกระดับสามารถนำไปใช้ประโยชน์ในการบริหารได้</w:t>
       </w:r>
     </w:p>
     <w:p>
@@ -3017,7 +3218,25 @@
           <w:sz w:val="28"/>
           <w:cs/>
         </w:rPr>
-        <w:t>อังคณา นิวาศะบุตร (</w:t>
+        <w:t>อังคณา นิ</w:t>
+      </w:r>
+      <w:proofErr w:type="spellStart"/>
+      <w:r>
+        <w:rPr>
+          <w:rFonts w:ascii="CordiaUPC" w:hAnsi="CordiaUPC" w:cs="CordiaUPC"/>
+          <w:sz w:val="28"/>
+          <w:cs/>
+        </w:rPr>
+        <w:t>วาศะ</w:t>
+      </w:r>
+      <w:proofErr w:type="spellEnd"/>
+      <w:r>
+        <w:rPr>
+          <w:rFonts w:ascii="CordiaUPC" w:hAnsi="CordiaUPC" w:cs="CordiaUPC"/>
+          <w:sz w:val="28"/>
+          <w:cs/>
+        </w:rPr>
+        <w:t>บุตร (</w:t>
       </w:r>
       <w:r>
         <w:rPr>
@@ -3718,6 +3937,7 @@
         </w:rPr>
         <w:t>(</w:t>
       </w:r>
+      <w:proofErr w:type="gramStart"/>
       <w:r>
         <w:rPr>
           <w:rFonts w:ascii="CordiaUPC" w:hAnsi="CordiaUPC" w:cs="CordiaUPC" w:hint="cs"/>
@@ -3731,7 +3951,15 @@
           <w:rFonts w:ascii="CordiaUPC" w:hAnsi="CordiaUPC" w:cs="CordiaUPC"/>
           <w:sz w:val="28"/>
         </w:rPr>
-        <w:t xml:space="preserve">: </w:t>
+        <w:t>:</w:t>
+      </w:r>
+      <w:proofErr w:type="gramEnd"/>
+      <w:r>
+        <w:rPr>
+          <w:rFonts w:ascii="CordiaUPC" w:hAnsi="CordiaUPC" w:cs="CordiaUPC"/>
+          <w:sz w:val="28"/>
+        </w:rPr>
+        <w:t xml:space="preserve"> </w:t>
       </w:r>
       <w:r>
         <w:rPr>
@@ -3911,7 +4139,43 @@
           <w:sz w:val="28"/>
           <w:cs/>
         </w:rPr>
-        <w:t xml:space="preserve">บริษัท พีเคทีซอฟต์ </w:t>
+        <w:t xml:space="preserve">บริษัท </w:t>
+      </w:r>
+      <w:proofErr w:type="spellStart"/>
+      <w:r>
+        <w:rPr>
+          <w:rFonts w:ascii="CordiaUPC" w:hAnsi="CordiaUPC" w:cs="CordiaUPC"/>
+          <w:sz w:val="28"/>
+          <w:cs/>
+        </w:rPr>
+        <w:t>พีเค</w:t>
+      </w:r>
+      <w:proofErr w:type="spellEnd"/>
+      <w:r>
+        <w:rPr>
+          <w:rFonts w:ascii="CordiaUPC" w:hAnsi="CordiaUPC" w:cs="CordiaUPC"/>
+          <w:sz w:val="28"/>
+          <w:cs/>
+        </w:rPr>
+        <w:t>ที</w:t>
+      </w:r>
+      <w:proofErr w:type="spellStart"/>
+      <w:r>
+        <w:rPr>
+          <w:rFonts w:ascii="CordiaUPC" w:hAnsi="CordiaUPC" w:cs="CordiaUPC"/>
+          <w:sz w:val="28"/>
+          <w:cs/>
+        </w:rPr>
+        <w:t>ซอฟต์</w:t>
+      </w:r>
+      <w:proofErr w:type="spellEnd"/>
+      <w:r>
+        <w:rPr>
+          <w:rFonts w:ascii="CordiaUPC" w:hAnsi="CordiaUPC" w:cs="CordiaUPC"/>
+          <w:sz w:val="28"/>
+          <w:cs/>
+        </w:rPr>
+        <w:t xml:space="preserve"> </w:t>
       </w:r>
       <w:r>
         <w:rPr>
@@ -4027,7 +4291,7 @@
       <w:pPr>
         <w:jc w:val="thaiDistribute"/>
         <w:rPr>
-          <w:rFonts w:ascii="CordiaUPC" w:hAnsi="CordiaUPC" w:cs="CordiaUPC"/>
+          <w:rFonts w:ascii="CordiaUPC" w:hAnsi="CordiaUPC" w:cs="CordiaUPC" w:hint="cs"/>
           <w:b/>
           <w:bCs/>
           <w:sz w:val="28"/>
@@ -4081,22 +4345,23 @@
       <w:pPr>
         <w:ind w:firstLine="720"/>
         <w:rPr>
-          <w:rFonts w:ascii="CordiaUPC" w:hAnsi="CordiaUPC" w:cs="CordiaUPC" w:hint="cs"/>
-          <w:sz w:val="28"/>
-          <w:cs/>
-        </w:rPr>
-      </w:pPr>
-    </w:p>
-    <w:p>
-      <w:pPr>
-        <w:rPr>
-          <w:rFonts w:ascii="CordiaUPC" w:hAnsi="CordiaUPC" w:cs="CordiaUPC"/>
-          <w:sz w:val="28"/>
-        </w:rPr>
-      </w:pPr>
-      <w:r>
-        <w:rPr>
-          <w:rFonts w:ascii="CordiaUPC" w:hAnsi="CordiaUPC" w:cs="CordiaUPC"/>
+          <w:rFonts w:ascii="CordiaUPC" w:hAnsi="CordiaUPC" w:cs="CordiaUPC"/>
+          <w:sz w:val="28"/>
+          <w:cs/>
+        </w:rPr>
+      </w:pPr>
+    </w:p>
+    <w:p>
+      <w:pPr>
+        <w:rPr>
+          <w:rFonts w:ascii="CordiaUPC" w:hAnsi="CordiaUPC" w:cs="CordiaUPC"/>
+          <w:sz w:val="28"/>
+        </w:rPr>
+      </w:pPr>
+      <w:r>
+        <w:rPr>
+          <w:rFonts w:ascii="CordiaUPC" w:hAnsi="CordiaUPC" w:cs="CordiaUPC"/>
+          <w:noProof/>
           <w:sz w:val="28"/>
         </w:rPr>
         <mc:AlternateContent>
@@ -10389,6 +10654,7 @@
           <w:szCs w:val="24"/>
         </w:rPr>
       </w:pPr>
+      <w:proofErr w:type="gramStart"/>
       <w:r>
         <w:rPr>
           <w:rFonts w:ascii="CordiaUPC" w:hAnsi="CordiaUPC" w:cs="CordiaUPC"/>
@@ -10404,7 +10670,17 @@
           <w:szCs w:val="24"/>
           <w:cs/>
         </w:rPr>
-        <w:t xml:space="preserve">ที่มา </w:t>
+        <w:t>ที่มา</w:t>
+      </w:r>
+      <w:proofErr w:type="gramEnd"/>
+      <w:r>
+        <w:rPr>
+          <w:rFonts w:ascii="CordiaUPC" w:hAnsi="CordiaUPC" w:cs="CordiaUPC" w:hint="cs"/>
+          <w:sz w:val="24"/>
+          <w:szCs w:val="24"/>
+          <w:cs/>
+        </w:rPr>
+        <w:t xml:space="preserve"> </w:t>
       </w:r>
       <w:r>
         <w:rPr>
@@ -13004,8 +13280,6 @@
           <w:sz w:val="28"/>
         </w:rPr>
       </w:pPr>
-      <w:bookmarkStart w:id="0" w:name="_GoBack"/>
-      <w:bookmarkEnd w:id="0"/>
     </w:p>
     <w:p>
       <w:pPr>
@@ -14000,13 +14274,23 @@
           <w:sz w:val="28"/>
         </w:rPr>
       </w:pPr>
-      <w:r>
-        <w:rPr>
-          <w:rFonts w:ascii="CordiaUPC" w:hAnsi="CordiaUPC" w:cs="CordiaUPC"/>
-          <w:sz w:val="28"/>
-          <w:cs/>
-        </w:rPr>
-        <w:t>อุษณา ภัทรมนตรี (</w:t>
+      <w:proofErr w:type="spellStart"/>
+      <w:r>
+        <w:rPr>
+          <w:rFonts w:ascii="CordiaUPC" w:hAnsi="CordiaUPC" w:cs="CordiaUPC"/>
+          <w:sz w:val="28"/>
+          <w:cs/>
+        </w:rPr>
+        <w:t>อุษณา</w:t>
+      </w:r>
+      <w:proofErr w:type="spellEnd"/>
+      <w:r>
+        <w:rPr>
+          <w:rFonts w:ascii="CordiaUPC" w:hAnsi="CordiaUPC" w:cs="CordiaUPC"/>
+          <w:sz w:val="28"/>
+          <w:cs/>
+        </w:rPr>
+        <w:t xml:space="preserve"> ภัทรมนตรี (</w:t>
       </w:r>
       <w:r>
         <w:rPr>
@@ -14069,7 +14353,43 @@
           <w:sz w:val="28"/>
           <w:cs/>
         </w:rPr>
-        <w:t>ดร.บรรจง หะรังษี และ นางสาวภัทราวดี เหมทานนท์ (</w:t>
+        <w:t>ดร.บรรจง หะ</w:t>
+      </w:r>
+      <w:proofErr w:type="spellStart"/>
+      <w:r>
+        <w:rPr>
+          <w:rFonts w:ascii="CordiaUPC" w:hAnsi="CordiaUPC" w:cs="CordiaUPC"/>
+          <w:sz w:val="28"/>
+          <w:cs/>
+        </w:rPr>
+        <w:t>รังษี</w:t>
+      </w:r>
+      <w:proofErr w:type="spellEnd"/>
+      <w:r>
+        <w:rPr>
+          <w:rFonts w:ascii="CordiaUPC" w:hAnsi="CordiaUPC" w:cs="CordiaUPC"/>
+          <w:sz w:val="28"/>
+          <w:cs/>
+        </w:rPr>
+        <w:t xml:space="preserve"> และ นางสาว</w:t>
+      </w:r>
+      <w:proofErr w:type="spellStart"/>
+      <w:r>
+        <w:rPr>
+          <w:rFonts w:ascii="CordiaUPC" w:hAnsi="CordiaUPC" w:cs="CordiaUPC"/>
+          <w:sz w:val="28"/>
+          <w:cs/>
+        </w:rPr>
+        <w:t>ภัท</w:t>
+      </w:r>
+      <w:proofErr w:type="spellEnd"/>
+      <w:r>
+        <w:rPr>
+          <w:rFonts w:ascii="CordiaUPC" w:hAnsi="CordiaUPC" w:cs="CordiaUPC"/>
+          <w:sz w:val="28"/>
+          <w:cs/>
+        </w:rPr>
+        <w:t>ราวดี เหมทานนท์ (</w:t>
       </w:r>
       <w:r>
         <w:rPr>
@@ -14273,7 +14593,23 @@
           <w:rFonts w:ascii="CordiaUPC" w:hAnsi="CordiaUPC" w:cs="CordiaUPC"/>
           <w:sz w:val="28"/>
         </w:rPr>
-        <w:t xml:space="preserve">Culture, ethics, behaviour) </w:t>
+        <w:t xml:space="preserve">Culture, ethics, </w:t>
+      </w:r>
+      <w:proofErr w:type="spellStart"/>
+      <w:r>
+        <w:rPr>
+          <w:rFonts w:ascii="CordiaUPC" w:hAnsi="CordiaUPC" w:cs="CordiaUPC"/>
+          <w:sz w:val="28"/>
+        </w:rPr>
+        <w:t>behaviour</w:t>
+      </w:r>
+      <w:proofErr w:type="spellEnd"/>
+      <w:r>
+        <w:rPr>
+          <w:rFonts w:ascii="CordiaUPC" w:hAnsi="CordiaUPC" w:cs="CordiaUPC"/>
+          <w:sz w:val="28"/>
+        </w:rPr>
+        <w:t xml:space="preserve">) </w:t>
       </w:r>
     </w:p>
     <w:p>
@@ -14297,12 +14633,21 @@
         </w:rPr>
         <w:t>โครงสร้างบุคลากร (</w:t>
       </w:r>
-      <w:r>
-        <w:rPr>
-          <w:rFonts w:ascii="CordiaUPC" w:hAnsi="CordiaUPC" w:cs="CordiaUPC"/>
-          <w:sz w:val="28"/>
-        </w:rPr>
-        <w:t xml:space="preserve">Organisational structures) </w:t>
+      <w:proofErr w:type="spellStart"/>
+      <w:r>
+        <w:rPr>
+          <w:rFonts w:ascii="CordiaUPC" w:hAnsi="CordiaUPC" w:cs="CordiaUPC"/>
+          <w:sz w:val="28"/>
+        </w:rPr>
+        <w:t>Organisational</w:t>
+      </w:r>
+      <w:proofErr w:type="spellEnd"/>
+      <w:r>
+        <w:rPr>
+          <w:rFonts w:ascii="CordiaUPC" w:hAnsi="CordiaUPC" w:cs="CordiaUPC"/>
+          <w:sz w:val="28"/>
+        </w:rPr>
+        <w:t xml:space="preserve"> structures) </w:t>
       </w:r>
     </w:p>
     <w:p>
@@ -14527,7 +14872,43 @@
           <w:sz w:val="28"/>
           <w:cs/>
         </w:rPr>
-        <w:t>ผู้กำหนดมาตรฐานนี้ คือ สถาบันวิศวกรรมซอฟต์แวร์ มหาวิทยาลัยคาร์เนกี้เมลลอน สหรัฐอเมริกา (</w:t>
+        <w:t>ผู้กำหนดมาตรฐานนี้ คือ สถาบันวิศวกรรมซอฟต์แวร์ มหาวิทยาลัย</w:t>
+      </w:r>
+      <w:proofErr w:type="spellStart"/>
+      <w:r>
+        <w:rPr>
+          <w:rFonts w:ascii="CordiaUPC" w:hAnsi="CordiaUPC" w:cs="CordiaUPC"/>
+          <w:sz w:val="28"/>
+          <w:cs/>
+        </w:rPr>
+        <w:t>คาร์เน</w:t>
+      </w:r>
+      <w:proofErr w:type="spellEnd"/>
+      <w:r>
+        <w:rPr>
+          <w:rFonts w:ascii="CordiaUPC" w:hAnsi="CordiaUPC" w:cs="CordiaUPC"/>
+          <w:sz w:val="28"/>
+          <w:cs/>
+        </w:rPr>
+        <w:t>กี้</w:t>
+      </w:r>
+      <w:proofErr w:type="spellStart"/>
+      <w:r>
+        <w:rPr>
+          <w:rFonts w:ascii="CordiaUPC" w:hAnsi="CordiaUPC" w:cs="CordiaUPC"/>
+          <w:sz w:val="28"/>
+          <w:cs/>
+        </w:rPr>
+        <w:t>เมลลอน</w:t>
+      </w:r>
+      <w:proofErr w:type="spellEnd"/>
+      <w:r>
+        <w:rPr>
+          <w:rFonts w:ascii="CordiaUPC" w:hAnsi="CordiaUPC" w:cs="CordiaUPC"/>
+          <w:sz w:val="28"/>
+          <w:cs/>
+        </w:rPr>
+        <w:t xml:space="preserve"> สหรัฐอเมริกา (</w:t>
       </w:r>
       <w:r>
         <w:rPr>
@@ -14725,12 +15106,21 @@
         </w:rPr>
         <w:t>และการบำรุงรักษา (</w:t>
       </w:r>
-      <w:r>
-        <w:rPr>
-          <w:rFonts w:ascii="CordiaUPC" w:hAnsi="CordiaUPC" w:cs="CordiaUPC"/>
-          <w:sz w:val="28"/>
-        </w:rPr>
-        <w:t xml:space="preserve">Maintainance) </w:t>
+      <w:proofErr w:type="spellStart"/>
+      <w:r>
+        <w:rPr>
+          <w:rFonts w:ascii="CordiaUPC" w:hAnsi="CordiaUPC" w:cs="CordiaUPC"/>
+          <w:sz w:val="28"/>
+        </w:rPr>
+        <w:t>Maintainance</w:t>
+      </w:r>
+      <w:proofErr w:type="spellEnd"/>
+      <w:r>
+        <w:rPr>
+          <w:rFonts w:ascii="CordiaUPC" w:hAnsi="CordiaUPC" w:cs="CordiaUPC"/>
+          <w:sz w:val="28"/>
+        </w:rPr>
+        <w:t xml:space="preserve">) </w:t>
       </w:r>
       <w:r>
         <w:rPr>
@@ -14798,14 +15188,34 @@
           <w:sz w:val="28"/>
         </w:rPr>
       </w:pPr>
-      <w:r>
-        <w:rPr>
-          <w:rFonts w:ascii="CordiaUPC" w:hAnsi="CordiaUPC" w:cs="CordiaUPC"/>
-          <w:sz w:val="28"/>
-          <w:cs/>
-        </w:rPr>
-        <w:t>เกษวรางค์ ญาณนาคถวัฒน์</w:t>
-      </w:r>
+      <w:proofErr w:type="spellStart"/>
+      <w:r>
+        <w:rPr>
+          <w:rFonts w:ascii="CordiaUPC" w:hAnsi="CordiaUPC" w:cs="CordiaUPC"/>
+          <w:sz w:val="28"/>
+          <w:cs/>
+        </w:rPr>
+        <w:t>เกษวรางค์</w:t>
+      </w:r>
+      <w:proofErr w:type="spellEnd"/>
+      <w:r>
+        <w:rPr>
+          <w:rFonts w:ascii="CordiaUPC" w:hAnsi="CordiaUPC" w:cs="CordiaUPC"/>
+          <w:sz w:val="28"/>
+          <w:cs/>
+        </w:rPr>
+        <w:t xml:space="preserve"> ญาณ</w:t>
+      </w:r>
+      <w:proofErr w:type="spellStart"/>
+      <w:r>
+        <w:rPr>
+          <w:rFonts w:ascii="CordiaUPC" w:hAnsi="CordiaUPC" w:cs="CordiaUPC"/>
+          <w:sz w:val="28"/>
+          <w:cs/>
+        </w:rPr>
+        <w:t>นาคถวัฒน์</w:t>
+      </w:r>
+      <w:proofErr w:type="spellEnd"/>
       <w:r>
         <w:rPr>
           <w:rFonts w:ascii="CordiaUPC" w:hAnsi="CordiaUPC" w:cs="CordiaUPC" w:hint="cs"/>
@@ -14984,7 +15394,25 @@
           <w:cs/>
         </w:rPr>
         <w:lastRenderedPageBreak/>
-        <w:t>การตัดสินใจได้อย่างมีประสิทธิภาพ จัดว่าเป็นข้อมูลที่มีคุณภาพ มีคุณค่า มีความน่าเชื่อถือ ซึ่งสามารถตราวจสอบได้</w:t>
+        <w:t>การตัดสินใจได้อย่างมีประสิทธิภาพ จัดว่าเป็นข้อมูลที่มีคุณภาพ มีคุณค่า มีความน่าเชื่อถือ ซึ่งสามารถ</w:t>
+      </w:r>
+      <w:proofErr w:type="spellStart"/>
+      <w:r>
+        <w:rPr>
+          <w:rFonts w:ascii="CordiaUPC" w:hAnsi="CordiaUPC" w:cs="CordiaUPC"/>
+          <w:sz w:val="28"/>
+          <w:cs/>
+        </w:rPr>
+        <w:t>ตราวจ</w:t>
+      </w:r>
+      <w:proofErr w:type="spellEnd"/>
+      <w:r>
+        <w:rPr>
+          <w:rFonts w:ascii="CordiaUPC" w:hAnsi="CordiaUPC" w:cs="CordiaUPC"/>
+          <w:sz w:val="28"/>
+          <w:cs/>
+        </w:rPr>
+        <w:t>สอบได้</w:t>
       </w:r>
     </w:p>
     <w:p>
@@ -15146,6 +15574,680 @@
           <w:sz w:val="28"/>
         </w:rPr>
       </w:pPr>
+      <w:r>
+        <w:rPr>
+          <w:rFonts w:ascii="CordiaUPC" w:hAnsi="CordiaUPC" w:cs="CordiaUPC"/>
+          <w:b/>
+          <w:bCs/>
+          <w:sz w:val="28"/>
+          <w:cs/>
+        </w:rPr>
+        <w:t xml:space="preserve">ข้อแตกต่างระหว่างโปรแกรมบัญชีบนอินเตอร์เน็ตกับโปรแกรมบัญชีบน </w:t>
+      </w:r>
+      <w:r>
+        <w:rPr>
+          <w:rFonts w:ascii="CordiaUPC" w:hAnsi="CordiaUPC" w:cs="CordiaUPC"/>
+          <w:b/>
+          <w:bCs/>
+          <w:sz w:val="28"/>
+        </w:rPr>
+        <w:t>Windows</w:t>
+      </w:r>
+    </w:p>
+    <w:p>
+      <w:pPr>
+        <w:jc w:val="thaiDistribute"/>
+        <w:rPr>
+          <w:rFonts w:ascii="CordiaUPC" w:hAnsi="CordiaUPC" w:cs="CordiaUPC"/>
+          <w:sz w:val="28"/>
+        </w:rPr>
+      </w:pPr>
+      <w:r>
+        <w:rPr>
+          <w:rFonts w:ascii="CordiaUPC" w:hAnsi="CordiaUPC" w:cs="CordiaUPC" w:hint="cs"/>
+          <w:sz w:val="28"/>
+          <w:cs/>
+        </w:rPr>
+        <w:tab/>
+      </w:r>
+      <w:r>
+        <w:rPr>
+          <w:rFonts w:ascii="CordiaUPC" w:hAnsi="CordiaUPC" w:cs="CordiaUPC" w:hint="cs"/>
+          <w:sz w:val="28"/>
+          <w:cs/>
+        </w:rPr>
+        <w:t>บริษัทธรรมนิติ ได้อธิบายถึงความแตกต่างของโปรแกรมบัญชีบนอินเตอร์เน็ตกับโปรแกรมบัญชีบนระบบ</w:t>
+      </w:r>
+      <w:r>
+        <w:rPr>
+          <w:rFonts w:ascii="CordiaUPC" w:hAnsi="CordiaUPC" w:cs="CordiaUPC"/>
+          <w:sz w:val="28"/>
+        </w:rPr>
+        <w:t xml:space="preserve"> Windows </w:t>
+      </w:r>
+      <w:r>
+        <w:rPr>
+          <w:rFonts w:ascii="CordiaUPC" w:hAnsi="CordiaUPC" w:cs="CordiaUPC" w:hint="cs"/>
+          <w:sz w:val="28"/>
+          <w:cs/>
+        </w:rPr>
+        <w:t xml:space="preserve">ไว้ว่า </w:t>
+      </w:r>
+      <w:r>
+        <w:rPr>
+          <w:rFonts w:ascii="CordiaUPC" w:hAnsi="CordiaUPC" w:cs="CordiaUPC"/>
+          <w:sz w:val="28"/>
+          <w:cs/>
+        </w:rPr>
+        <w:t xml:space="preserve">โปรแกรมบัญชีบนอินเตอร์เน็ตไม่ต้องติดตั้งโปรแกรมกับทุกเครื่องที่ต้องการใช้งาน และมีความยืดหยุ่นมากกว่า เพราะแค่มีอินเตอร์เน็ตก็สามารถใช้งานได้ทุกที่ทุกเวลาแตกต่างกับโปรแกรมบัญชีบน </w:t>
+      </w:r>
+      <w:r>
+        <w:rPr>
+          <w:rFonts w:ascii="CordiaUPC" w:hAnsi="CordiaUPC" w:cs="CordiaUPC"/>
+          <w:sz w:val="28"/>
+        </w:rPr>
+        <w:t xml:space="preserve">Windows </w:t>
+      </w:r>
+      <w:r>
+        <w:rPr>
+          <w:rFonts w:ascii="CordiaUPC" w:hAnsi="CordiaUPC" w:cs="CordiaUPC"/>
+          <w:sz w:val="28"/>
+          <w:cs/>
+        </w:rPr>
+        <w:t>ที่ต้องใช้งานบนเครื่องที่ลงโปรแกรมไว้เท่านั้น และง่ายต่อการรักษาและดูแล เพราะการแก้ไขและอัพเดทระบบ เพราะสามารถแก้ไขและอัพเดทผ่านระบบอินเตอร์เน็ตได้ ไม่จำเป็นที่จะต้องเข้าถึงเครื่อง ทำให้การดูแลของผู้ให้บริการเป็นไปได้อย่างง่ายดายกว่าและทุกครั้งที่มีการอัพเดทโปรแกรมใหม่บนเว็บเครื่องทุกเค</w:t>
+      </w:r>
+      <w:r>
+        <w:rPr>
+          <w:rFonts w:ascii="CordiaUPC" w:hAnsi="CordiaUPC" w:cs="CordiaUPC"/>
+          <w:sz w:val="28"/>
+          <w:cs/>
+        </w:rPr>
+        <w:t>รื่องก็จะได้รับการอัพเดทเวอร์ชั</w:t>
+      </w:r>
+      <w:r>
+        <w:rPr>
+          <w:rFonts w:ascii="CordiaUPC" w:hAnsi="CordiaUPC" w:cs="CordiaUPC"/>
+          <w:sz w:val="28"/>
+          <w:cs/>
+        </w:rPr>
+        <w:t>นทันที และไม่ต้องอ้างอิงความสามารถของเครื่องที่ใช้โปรแกรม ดังนั้นจึงไม่จำเป็นต้องเสียค่าใช้จ่ายในการอัพเกรดเครื่องเพื่อให้ใช้โปรแกรมได้ เพราะใช้งานผ่าน เว็บ</w:t>
+      </w:r>
+      <w:proofErr w:type="spellStart"/>
+      <w:r>
+        <w:rPr>
+          <w:rFonts w:ascii="CordiaUPC" w:hAnsi="CordiaUPC" w:cs="CordiaUPC"/>
+          <w:sz w:val="28"/>
+          <w:cs/>
+        </w:rPr>
+        <w:t>เบ</w:t>
+      </w:r>
+      <w:proofErr w:type="spellEnd"/>
+      <w:r>
+        <w:rPr>
+          <w:rFonts w:ascii="CordiaUPC" w:hAnsi="CordiaUPC" w:cs="CordiaUPC"/>
+          <w:sz w:val="28"/>
+          <w:cs/>
+        </w:rPr>
+        <w:t>รา</w:t>
+      </w:r>
+      <w:proofErr w:type="spellStart"/>
+      <w:r>
+        <w:rPr>
+          <w:rFonts w:ascii="CordiaUPC" w:hAnsi="CordiaUPC" w:cs="CordiaUPC"/>
+          <w:sz w:val="28"/>
+          <w:cs/>
+        </w:rPr>
+        <w:t>เซอร์</w:t>
+      </w:r>
+      <w:proofErr w:type="spellEnd"/>
+      <w:r>
+        <w:rPr>
+          <w:rFonts w:ascii="CordiaUPC" w:hAnsi="CordiaUPC" w:cs="CordiaUPC"/>
+          <w:sz w:val="28"/>
+          <w:cs/>
+        </w:rPr>
+        <w:t xml:space="preserve">ต่างกับโปรแกรมบัญชีบน </w:t>
+      </w:r>
+      <w:r>
+        <w:rPr>
+          <w:rFonts w:ascii="CordiaUPC" w:hAnsi="CordiaUPC" w:cs="CordiaUPC"/>
+          <w:sz w:val="28"/>
+        </w:rPr>
+        <w:t xml:space="preserve">Windows </w:t>
+      </w:r>
+      <w:r>
+        <w:rPr>
+          <w:rFonts w:ascii="CordiaUPC" w:hAnsi="CordiaUPC" w:cs="CordiaUPC"/>
+          <w:sz w:val="28"/>
+          <w:cs/>
+        </w:rPr>
+        <w:t>ที่ต้องลงบนเครื่องโดยตรง</w:t>
+      </w:r>
+    </w:p>
+    <w:p>
+      <w:pPr>
+        <w:rPr>
+          <w:rFonts w:ascii="CordiaUPC" w:hAnsi="CordiaUPC" w:cs="CordiaUPC"/>
+          <w:sz w:val="28"/>
+        </w:rPr>
+      </w:pPr>
+    </w:p>
+    <w:p>
+      <w:pPr>
+        <w:rPr>
+          <w:rFonts w:ascii="CordiaUPC" w:hAnsi="CordiaUPC" w:cs="CordiaUPC"/>
+          <w:sz w:val="28"/>
+        </w:rPr>
+      </w:pPr>
+      <w:r>
+        <w:rPr>
+          <w:rFonts w:ascii="CordiaUPC" w:hAnsi="CordiaUPC" w:cs="CordiaUPC"/>
+          <w:b/>
+          <w:bCs/>
+          <w:sz w:val="28"/>
+        </w:rPr>
+        <w:lastRenderedPageBreak/>
+        <w:t>Secure Sockets Layer</w:t>
+      </w:r>
+    </w:p>
+    <w:p>
+      <w:pPr>
+        <w:jc w:val="thaiDistribute"/>
+        <w:rPr>
+          <w:rFonts w:ascii="CordiaUPC" w:hAnsi="CordiaUPC" w:cs="CordiaUPC"/>
+          <w:sz w:val="28"/>
+        </w:rPr>
+      </w:pPr>
+      <w:r>
+        <w:rPr>
+          <w:rFonts w:ascii="CordiaUPC" w:hAnsi="CordiaUPC" w:cs="CordiaUPC"/>
+          <w:sz w:val="28"/>
+        </w:rPr>
+        <w:tab/>
+      </w:r>
+      <w:r>
+        <w:rPr>
+          <w:rFonts w:ascii="Courier New" w:hAnsi="Courier New" w:cs="Angsana New"/>
+          <w:color w:val="000000"/>
+          <w:sz w:val="27"/>
+          <w:szCs w:val="27"/>
+          <w:cs/>
+        </w:rPr>
+        <w:t>สมาคมผู้ประกอบการพาณิชย์อิเล็กทรอนิกส์ไทย</w:t>
+      </w:r>
+      <w:r>
+        <w:rPr>
+          <w:rFonts w:ascii="CordiaUPC" w:hAnsi="CordiaUPC" w:cs="CordiaUPC"/>
+          <w:sz w:val="28"/>
+        </w:rPr>
+        <w:t xml:space="preserve"> </w:t>
+      </w:r>
+      <w:r>
+        <w:rPr>
+          <w:rFonts w:ascii="CordiaUPC" w:hAnsi="CordiaUPC" w:cs="CordiaUPC" w:hint="cs"/>
+          <w:sz w:val="28"/>
+          <w:cs/>
+        </w:rPr>
+        <w:t xml:space="preserve">ได้กล่าวถึง </w:t>
+      </w:r>
+      <w:r>
+        <w:rPr>
+          <w:rFonts w:ascii="CordiaUPC" w:hAnsi="CordiaUPC" w:cs="CordiaUPC"/>
+          <w:sz w:val="28"/>
+        </w:rPr>
+        <w:t xml:space="preserve">Secure Sockets Layer (SSL) </w:t>
+      </w:r>
+      <w:r>
+        <w:rPr>
+          <w:rFonts w:ascii="CordiaUPC" w:hAnsi="CordiaUPC" w:cs="CordiaUPC" w:hint="cs"/>
+          <w:sz w:val="28"/>
+          <w:cs/>
+        </w:rPr>
+        <w:t>ว่าเป็น</w:t>
+      </w:r>
+      <w:r>
+        <w:rPr>
+          <w:rFonts w:ascii="CordiaUPC" w:hAnsi="CordiaUPC" w:cs="CordiaUPC"/>
+          <w:sz w:val="28"/>
+          <w:cs/>
+        </w:rPr>
+        <w:t xml:space="preserve"> ระบบการรักษาความปลอดภัยในเว็บไซต์ โดยการเข้ารหัส (</w:t>
+      </w:r>
+      <w:r>
+        <w:rPr>
+          <w:rFonts w:ascii="CordiaUPC" w:hAnsi="CordiaUPC" w:cs="CordiaUPC"/>
+          <w:sz w:val="28"/>
+        </w:rPr>
+        <w:t xml:space="preserve">encrypt) </w:t>
+      </w:r>
+      <w:r>
+        <w:rPr>
+          <w:rFonts w:ascii="CordiaUPC" w:hAnsi="CordiaUPC" w:cs="CordiaUPC"/>
+          <w:sz w:val="28"/>
+          <w:cs/>
+        </w:rPr>
+        <w:t>ข้อมูลตัวมันเอง ใช้สำหรับการตรว</w:t>
+      </w:r>
+      <w:r>
+        <w:rPr>
+          <w:rFonts w:ascii="CordiaUPC" w:hAnsi="CordiaUPC" w:cs="CordiaUPC"/>
+          <w:sz w:val="28"/>
+          <w:cs/>
+        </w:rPr>
+        <w:t>จสอบ และยืนยันว่ามีตัวตนจริง ซ</w:t>
+      </w:r>
+      <w:r>
+        <w:rPr>
+          <w:rFonts w:ascii="CordiaUPC" w:hAnsi="CordiaUPC" w:cs="CordiaUPC" w:hint="cs"/>
+          <w:sz w:val="28"/>
+          <w:cs/>
+        </w:rPr>
+        <w:t>ึ่ง</w:t>
+      </w:r>
+      <w:r>
+        <w:rPr>
+          <w:rFonts w:ascii="CordiaUPC" w:hAnsi="CordiaUPC" w:cs="CordiaUPC"/>
+          <w:sz w:val="28"/>
+          <w:cs/>
+        </w:rPr>
+        <w:t xml:space="preserve">สามารถนำมาตรวจสอบผู้ขายสินค้า โดยระบบจะทำการติดต่อไปยังเว็บเซิร์ฟเวอร์ที่มีระบบ </w:t>
+      </w:r>
+      <w:r>
+        <w:rPr>
+          <w:rFonts w:ascii="CordiaUPC" w:hAnsi="CordiaUPC" w:cs="CordiaUPC"/>
+          <w:sz w:val="28"/>
+        </w:rPr>
+        <w:t xml:space="preserve">SSL </w:t>
+      </w:r>
+      <w:r>
+        <w:rPr>
+          <w:rFonts w:ascii="CordiaUPC" w:hAnsi="CordiaUPC" w:cs="CordiaUPC"/>
+          <w:sz w:val="28"/>
+          <w:cs/>
+        </w:rPr>
+        <w:t>หลังจากนั้นจะส่งใบรับรอง (</w:t>
+      </w:r>
+      <w:r>
+        <w:rPr>
+          <w:rFonts w:ascii="CordiaUPC" w:hAnsi="CordiaUPC" w:cs="CordiaUPC"/>
+          <w:sz w:val="28"/>
+        </w:rPr>
+        <w:t xml:space="preserve">server Certificate) </w:t>
+      </w:r>
+      <w:r>
+        <w:rPr>
+          <w:rFonts w:ascii="CordiaUPC" w:hAnsi="CordiaUPC" w:cs="CordiaUPC"/>
+          <w:sz w:val="28"/>
+          <w:cs/>
+        </w:rPr>
+        <w:t>กลับมาพร้อมการเข้ารหัส จากนั้นคอมพิวเตอร์ของฝั่งผู้รับจ</w:t>
+      </w:r>
+      <w:r>
+        <w:rPr>
+          <w:rFonts w:ascii="CordiaUPC" w:hAnsi="CordiaUPC" w:cs="CordiaUPC"/>
+          <w:sz w:val="28"/>
+          <w:cs/>
+        </w:rPr>
+        <w:t>ะทำการตรวจสอบใบรับรองอีกที เพ</w:t>
+      </w:r>
+      <w:r>
+        <w:rPr>
+          <w:rFonts w:ascii="CordiaUPC" w:hAnsi="CordiaUPC" w:cs="CordiaUPC" w:hint="cs"/>
+          <w:sz w:val="28"/>
+          <w:cs/>
+        </w:rPr>
+        <w:t>ื่อ</w:t>
+      </w:r>
+      <w:r>
+        <w:rPr>
+          <w:rFonts w:ascii="CordiaUPC" w:hAnsi="CordiaUPC" w:cs="CordiaUPC"/>
+          <w:sz w:val="28"/>
+          <w:cs/>
+        </w:rPr>
+        <w:t>ตรวจสอบตัวตนของฝั่งผู้ค้า ทำให้การติดต่อสื่อสารถึงกันได้อย่างปลอดภัย</w:t>
+      </w:r>
+    </w:p>
+    <w:p>
+      <w:pPr>
+        <w:jc w:val="thaiDistribute"/>
+        <w:rPr>
+          <w:rFonts w:ascii="CordiaUPC" w:hAnsi="CordiaUPC" w:cs="CordiaUPC" w:hint="cs"/>
+          <w:sz w:val="28"/>
+        </w:rPr>
+      </w:pPr>
+      <w:r>
+        <w:rPr>
+          <w:rFonts w:ascii="CordiaUPC" w:hAnsi="CordiaUPC" w:cs="CordiaUPC"/>
+          <w:sz w:val="28"/>
+        </w:rPr>
+        <w:t xml:space="preserve">Verified by VISA </w:t>
+      </w:r>
+      <w:r>
+        <w:rPr>
+          <w:rFonts w:ascii="CordiaUPC" w:hAnsi="CordiaUPC" w:cs="CordiaUPC"/>
+          <w:sz w:val="28"/>
+          <w:cs/>
+        </w:rPr>
+        <w:t xml:space="preserve">และ </w:t>
+      </w:r>
+      <w:r>
+        <w:rPr>
+          <w:rFonts w:ascii="CordiaUPC" w:hAnsi="CordiaUPC" w:cs="CordiaUPC"/>
+          <w:sz w:val="28"/>
+        </w:rPr>
+        <w:t xml:space="preserve">MasterCard </w:t>
+      </w:r>
+      <w:proofErr w:type="spellStart"/>
+      <w:r>
+        <w:rPr>
+          <w:rFonts w:ascii="CordiaUPC" w:hAnsi="CordiaUPC" w:cs="CordiaUPC"/>
+          <w:sz w:val="28"/>
+        </w:rPr>
+        <w:t>SecureCode</w:t>
+      </w:r>
+      <w:proofErr w:type="spellEnd"/>
+      <w:r>
+        <w:rPr>
+          <w:rFonts w:ascii="CordiaUPC" w:hAnsi="CordiaUPC" w:cs="CordiaUPC"/>
+          <w:sz w:val="28"/>
+        </w:rPr>
+        <w:t xml:space="preserve"> </w:t>
+      </w:r>
+      <w:r>
+        <w:rPr>
+          <w:rFonts w:ascii="CordiaUPC" w:hAnsi="CordiaUPC" w:cs="CordiaUPC"/>
+          <w:sz w:val="28"/>
+          <w:cs/>
+        </w:rPr>
+        <w:t>คือ นวัตกรรมใหม่ ที่ผสมผสานระหว่างเทคโนโลยี และการทำธุรกรรมทางการเงิน โดยออกแบบขึ้นเพื่อเพิ่มความมั่นใจ ความสะดวกสบาย ความปลอดภัยให้กับผู้บริโภค ในการนำบัตรวีซ่าและมาสเตอร์ไปใช้สำหรับการชำระเงินทางอินเตอร์เน็ตเช่นเดียวกับการใช้บัตรวีซ่าซื้อสินค้าตามร้านค้าปกติ โดยผู้ให้บริการบัตรเครดิต วีซ่า อินเตอร์</w:t>
+      </w:r>
+      <w:proofErr w:type="spellStart"/>
+      <w:r>
+        <w:rPr>
+          <w:rFonts w:ascii="CordiaUPC" w:hAnsi="CordiaUPC" w:cs="CordiaUPC"/>
+          <w:sz w:val="28"/>
+          <w:cs/>
+        </w:rPr>
+        <w:t>เนชั่นแนล</w:t>
+      </w:r>
+      <w:proofErr w:type="spellEnd"/>
+      <w:r>
+        <w:rPr>
+          <w:rFonts w:ascii="CordiaUPC" w:hAnsi="CordiaUPC" w:cs="CordiaUPC"/>
+          <w:sz w:val="28"/>
+          <w:cs/>
+        </w:rPr>
+        <w:t xml:space="preserve"> และมาสเตอร์</w:t>
+      </w:r>
+      <w:proofErr w:type="spellStart"/>
+      <w:r>
+        <w:rPr>
+          <w:rFonts w:ascii="CordiaUPC" w:hAnsi="CordiaUPC" w:cs="CordiaUPC"/>
+          <w:sz w:val="28"/>
+          <w:cs/>
+        </w:rPr>
+        <w:t>คาร์ด</w:t>
+      </w:r>
+      <w:proofErr w:type="spellEnd"/>
+      <w:r>
+        <w:rPr>
+          <w:rFonts w:ascii="CordiaUPC" w:hAnsi="CordiaUPC" w:cs="CordiaUPC"/>
+          <w:sz w:val="28"/>
+          <w:cs/>
+        </w:rPr>
+        <w:t xml:space="preserve"> อินเตอร์</w:t>
+      </w:r>
+      <w:proofErr w:type="spellStart"/>
+      <w:r>
+        <w:rPr>
+          <w:rFonts w:ascii="CordiaUPC" w:hAnsi="CordiaUPC" w:cs="CordiaUPC"/>
+          <w:sz w:val="28"/>
+          <w:cs/>
+        </w:rPr>
+        <w:t>เนชั่นแนล</w:t>
+      </w:r>
+      <w:proofErr w:type="spellEnd"/>
+      <w:r>
+        <w:rPr>
+          <w:rFonts w:ascii="CordiaUPC" w:hAnsi="CordiaUPC" w:cs="CordiaUPC"/>
+          <w:sz w:val="28"/>
+          <w:cs/>
+        </w:rPr>
+        <w:t xml:space="preserve"> ร่วมกันพัฒนาขึ้นเพื่อเพิ่มความปลอดภัยของการชำระค่าสินค้าและบริการผ่านบัตรเครดิตทางอินเตอร์เน็ต ด้วยระบบสอบถามรหัสผ่านส่วนตัว (</w:t>
+      </w:r>
+      <w:r>
+        <w:rPr>
+          <w:rFonts w:ascii="CordiaUPC" w:hAnsi="CordiaUPC" w:cs="CordiaUPC"/>
+          <w:sz w:val="28"/>
+        </w:rPr>
+        <w:t xml:space="preserve">Password) </w:t>
+      </w:r>
+      <w:r>
+        <w:rPr>
+          <w:rFonts w:ascii="CordiaUPC" w:hAnsi="CordiaUPC" w:cs="CordiaUPC"/>
+          <w:sz w:val="28"/>
+          <w:cs/>
+        </w:rPr>
+        <w:t>และระบบการแสดงข้อความยืนยันส่วนตัว (</w:t>
+      </w:r>
+      <w:r>
+        <w:rPr>
+          <w:rFonts w:ascii="CordiaUPC" w:hAnsi="CordiaUPC" w:cs="CordiaUPC"/>
+          <w:sz w:val="28"/>
+        </w:rPr>
+        <w:t>Personal</w:t>
+      </w:r>
+      <w:r>
+        <w:rPr>
+          <w:rFonts w:ascii="CordiaUPC" w:hAnsi="CordiaUPC" w:cs="CordiaUPC"/>
+          <w:sz w:val="28"/>
+        </w:rPr>
+        <w:t xml:space="preserve"> Message) </w:t>
+      </w:r>
+      <w:r>
+        <w:rPr>
+          <w:rFonts w:ascii="CordiaUPC" w:hAnsi="CordiaUPC" w:cs="CordiaUPC"/>
+          <w:sz w:val="28"/>
+          <w:cs/>
+        </w:rPr>
+        <w:t xml:space="preserve">ในทุกครั้งที่มีการชำระเงินทางอินเตอร์เน็ต ผู้ใช้งานสามารถใช้บริการ </w:t>
+      </w:r>
+      <w:r>
+        <w:rPr>
+          <w:rFonts w:ascii="CordiaUPC" w:hAnsi="CordiaUPC" w:cs="CordiaUPC"/>
+          <w:sz w:val="28"/>
+        </w:rPr>
+        <w:t xml:space="preserve">Verified by VISA </w:t>
+      </w:r>
+      <w:r>
+        <w:rPr>
+          <w:rFonts w:ascii="CordiaUPC" w:hAnsi="CordiaUPC" w:cs="CordiaUPC"/>
+          <w:sz w:val="28"/>
+          <w:cs/>
+        </w:rPr>
+        <w:t xml:space="preserve">หรือ </w:t>
+      </w:r>
+      <w:r>
+        <w:rPr>
+          <w:rFonts w:ascii="CordiaUPC" w:hAnsi="CordiaUPC" w:cs="CordiaUPC"/>
+          <w:sz w:val="28"/>
+        </w:rPr>
+        <w:t xml:space="preserve">MasterCard </w:t>
+      </w:r>
+      <w:proofErr w:type="spellStart"/>
+      <w:r>
+        <w:rPr>
+          <w:rFonts w:ascii="CordiaUPC" w:hAnsi="CordiaUPC" w:cs="CordiaUPC"/>
+          <w:sz w:val="28"/>
+        </w:rPr>
+        <w:t>SecureCode</w:t>
+      </w:r>
+      <w:proofErr w:type="spellEnd"/>
+      <w:r>
+        <w:rPr>
+          <w:rFonts w:ascii="CordiaUPC" w:hAnsi="CordiaUPC" w:cs="CordiaUPC"/>
+          <w:sz w:val="28"/>
+        </w:rPr>
+        <w:t xml:space="preserve"> </w:t>
+      </w:r>
+      <w:r>
+        <w:rPr>
+          <w:rFonts w:ascii="CordiaUPC" w:hAnsi="CordiaUPC" w:cs="CordiaUPC"/>
+          <w:sz w:val="28"/>
+          <w:cs/>
+        </w:rPr>
+        <w:t>ในการชำระค่าสินค้าและบริการบนเว็บไซต์ที่</w:t>
+      </w:r>
+      <w:proofErr w:type="spellStart"/>
+      <w:r>
+        <w:rPr>
+          <w:rFonts w:ascii="CordiaUPC" w:hAnsi="CordiaUPC" w:cs="CordiaUPC"/>
+          <w:sz w:val="28"/>
+          <w:cs/>
+        </w:rPr>
+        <w:t>มีโล</w:t>
+      </w:r>
+      <w:proofErr w:type="spellEnd"/>
+      <w:r>
+        <w:rPr>
+          <w:rFonts w:ascii="CordiaUPC" w:hAnsi="CordiaUPC" w:cs="CordiaUPC"/>
+          <w:sz w:val="28"/>
+          <w:cs/>
+        </w:rPr>
+        <w:t xml:space="preserve">โก้ </w:t>
+      </w:r>
+      <w:r>
+        <w:rPr>
+          <w:rFonts w:ascii="CordiaUPC" w:hAnsi="CordiaUPC" w:cs="CordiaUPC"/>
+          <w:sz w:val="28"/>
+        </w:rPr>
+        <w:t xml:space="preserve">Verified by VISA </w:t>
+      </w:r>
+      <w:r>
+        <w:rPr>
+          <w:rFonts w:ascii="CordiaUPC" w:hAnsi="CordiaUPC" w:cs="CordiaUPC"/>
+          <w:sz w:val="28"/>
+          <w:cs/>
+        </w:rPr>
+        <w:t xml:space="preserve">หรือ </w:t>
+      </w:r>
+      <w:r>
+        <w:rPr>
+          <w:rFonts w:ascii="CordiaUPC" w:hAnsi="CordiaUPC" w:cs="CordiaUPC"/>
+          <w:sz w:val="28"/>
+        </w:rPr>
+        <w:t xml:space="preserve">MasterCard </w:t>
+      </w:r>
+      <w:proofErr w:type="spellStart"/>
+      <w:r>
+        <w:rPr>
+          <w:rFonts w:ascii="CordiaUPC" w:hAnsi="CordiaUPC" w:cs="CordiaUPC"/>
+          <w:sz w:val="28"/>
+        </w:rPr>
+        <w:t>SecureCode</w:t>
+      </w:r>
+      <w:proofErr w:type="spellEnd"/>
+      <w:r>
+        <w:rPr>
+          <w:rFonts w:ascii="CordiaUPC" w:hAnsi="CordiaUPC" w:cs="CordiaUPC"/>
+          <w:sz w:val="28"/>
+        </w:rPr>
+        <w:t xml:space="preserve"> </w:t>
+      </w:r>
+      <w:r>
+        <w:rPr>
+          <w:rFonts w:ascii="CordiaUPC" w:hAnsi="CordiaUPC" w:cs="CordiaUPC"/>
+          <w:sz w:val="28"/>
+          <w:cs/>
+        </w:rPr>
+        <w:t>ได้ทั่วโลก เพียงใส่หมายเลขบัตรเครดิต ควบคู่ไปกับรหัสผ่านส่วนตัว (</w:t>
+      </w:r>
+      <w:r>
+        <w:rPr>
+          <w:rFonts w:ascii="CordiaUPC" w:hAnsi="CordiaUPC" w:cs="CordiaUPC"/>
+          <w:sz w:val="28"/>
+        </w:rPr>
+        <w:t xml:space="preserve">Verified by VISA Password </w:t>
+      </w:r>
+      <w:r>
+        <w:rPr>
+          <w:rFonts w:ascii="CordiaUPC" w:hAnsi="CordiaUPC" w:cs="CordiaUPC"/>
+          <w:sz w:val="28"/>
+          <w:cs/>
+        </w:rPr>
+        <w:t xml:space="preserve">หรือ </w:t>
+      </w:r>
+      <w:r>
+        <w:rPr>
+          <w:rFonts w:ascii="CordiaUPC" w:hAnsi="CordiaUPC" w:cs="CordiaUPC"/>
+          <w:sz w:val="28"/>
+        </w:rPr>
+        <w:t xml:space="preserve">MasterCard </w:t>
+      </w:r>
+      <w:proofErr w:type="spellStart"/>
+      <w:r>
+        <w:rPr>
+          <w:rFonts w:ascii="CordiaUPC" w:hAnsi="CordiaUPC" w:cs="CordiaUPC"/>
+          <w:sz w:val="28"/>
+        </w:rPr>
+        <w:t>SecureCode</w:t>
+      </w:r>
+      <w:proofErr w:type="spellEnd"/>
+      <w:r>
+        <w:rPr>
+          <w:rFonts w:ascii="CordiaUPC" w:hAnsi="CordiaUPC" w:cs="CordiaUPC"/>
+          <w:sz w:val="28"/>
+        </w:rPr>
+        <w:t xml:space="preserve">) </w:t>
+      </w:r>
+      <w:r>
+        <w:rPr>
+          <w:rFonts w:ascii="CordiaUPC" w:hAnsi="CordiaUPC" w:cs="CordiaUPC"/>
+          <w:sz w:val="28"/>
+          <w:cs/>
+        </w:rPr>
+        <w:t>ทางร้านค้าจะส่งข้อความยืนยันส่วนตัว (</w:t>
+      </w:r>
+      <w:r>
+        <w:rPr>
+          <w:rFonts w:ascii="CordiaUPC" w:hAnsi="CordiaUPC" w:cs="CordiaUPC"/>
+          <w:sz w:val="28"/>
+        </w:rPr>
+        <w:t>Personal</w:t>
+      </w:r>
+      <w:r>
+        <w:rPr>
+          <w:rFonts w:ascii="CordiaUPC" w:hAnsi="CordiaUPC" w:cs="CordiaUPC"/>
+          <w:sz w:val="28"/>
+        </w:rPr>
+        <w:t xml:space="preserve"> </w:t>
+      </w:r>
+      <w:r>
+        <w:rPr>
+          <w:rFonts w:ascii="CordiaUPC" w:hAnsi="CordiaUPC" w:cs="CordiaUPC"/>
+          <w:sz w:val="28"/>
+        </w:rPr>
+        <w:t xml:space="preserve">Message) </w:t>
+      </w:r>
+      <w:r>
+        <w:rPr>
+          <w:rFonts w:ascii="CordiaUPC" w:hAnsi="CordiaUPC" w:cs="CordiaUPC"/>
+          <w:sz w:val="28"/>
+          <w:cs/>
+        </w:rPr>
+        <w:t xml:space="preserve">ที่ถูกต้องมาให้ผ่านหน้าเว็บไซต์ หากไม่มีข้อความส่งมา หรือข้อความที่ส่งมาไม่ถูกต้อง ควรยกเลิกการสั่งซื้อสินค้าทันที  </w:t>
+      </w:r>
+    </w:p>
+    <w:p>
+      <w:pPr>
+        <w:jc w:val="thaiDistribute"/>
+        <w:rPr>
+          <w:rFonts w:ascii="CordiaUPC" w:hAnsi="CordiaUPC" w:cs="CordiaUPC" w:hint="cs"/>
+          <w:sz w:val="28"/>
+        </w:rPr>
+      </w:pPr>
+      <w:bookmarkStart w:id="0" w:name="_GoBack"/>
+      <w:bookmarkEnd w:id="0"/>
     </w:p>
     <w:p>
       <w:pPr>
@@ -18931,6 +20033,7 @@
   <w:style w:type="character" w:default="1" w:styleId="a0">
     <w:name w:val="Default Paragraph Font"/>
     <w:uiPriority w:val="1"/>
+    <w:semiHidden/>
     <w:unhideWhenUsed/>
   </w:style>
   <w:style w:type="table" w:default="1" w:styleId="a1">
@@ -19230,6 +20333,7 @@
   <w:style w:type="character" w:default="1" w:styleId="a0">
     <w:name w:val="Default Paragraph Font"/>
     <w:uiPriority w:val="1"/>
+    <w:semiHidden/>
     <w:unhideWhenUsed/>
   </w:style>
   <w:style w:type="table" w:default="1" w:styleId="a1">
@@ -19655,7 +20759,7 @@
 </file>
 
 <file path=customXml/itemProps1.xml><?xml version="1.0" encoding="utf-8"?>
-<ds:datastoreItem xmlns:ds="http://schemas.openxmlformats.org/officeDocument/2006/customXml" ds:itemID="{071FC31B-BF0A-444A-8719-3C25B404883F}">
+<ds:datastoreItem xmlns:ds="http://schemas.openxmlformats.org/officeDocument/2006/customXml" ds:itemID="{92993BE5-60ED-4A9F-A75A-07E89FB9F624}">
   <ds:schemaRefs>
     <ds:schemaRef ds:uri="http://schemas.openxmlformats.org/officeDocument/2006/bibliography"/>
   </ds:schemaRefs>

</xml_diff>

<commit_message>
fixed chapter 2 and change file name
</commit_message>
<xml_diff>
--- a/บทที่ 2(โปรแกรมบัญชี).docx
+++ b/บทที่ 2(โปรแกรมบัญชี).docx
@@ -255,7 +255,7 @@
           <w:highlight w:val="yellow"/>
           <w:cs/>
         </w:rPr>
-        <w:t>อ</w:t>
+        <w:t>อุษณา ภัทรมนตรี</w:t>
       </w:r>
       <w:r>
         <w:rPr>
@@ -263,27 +263,8 @@
           <w:sz w:val="32"/>
           <w:szCs w:val="32"/>
           <w:highlight w:val="yellow"/>
-          <w:cs/>
-        </w:rPr>
-        <w:t>ุษณา ภัทรมนตรี</w:t>
-      </w:r>
-      <w:r>
-        <w:rPr>
-          <w:rFonts w:asciiTheme="majorBidi" w:hAnsiTheme="majorBidi" w:cstheme="majorBidi"/>
-          <w:sz w:val="32"/>
-          <w:szCs w:val="32"/>
-          <w:highlight w:val="yellow"/>
-        </w:rPr>
-        <w:t>,</w:t>
-      </w:r>
-      <w:r>
-        <w:rPr>
-          <w:rFonts w:asciiTheme="majorBidi" w:hAnsiTheme="majorBidi" w:cstheme="majorBidi"/>
-          <w:sz w:val="32"/>
-          <w:szCs w:val="32"/>
-          <w:highlight w:val="yellow"/>
-        </w:rPr>
-        <w:t>2558:1</w:t>
+        </w:rPr>
+        <w:t>,2558</w:t>
       </w:r>
       <w:r>
         <w:rPr>
@@ -2063,7 +2044,7 @@
     <w:p>
       <w:pPr>
         <w:rPr>
-          <w:rFonts w:asciiTheme="majorBidi" w:hAnsiTheme="majorBidi" w:cstheme="majorBidi" w:hint="cs"/>
+          <w:rFonts w:asciiTheme="majorBidi" w:hAnsiTheme="majorBidi" w:cstheme="majorBidi"/>
           <w:sz w:val="32"/>
           <w:szCs w:val="32"/>
         </w:rPr>
@@ -3510,31 +3491,13 @@
       </w:r>
       <w:r>
         <w:rPr>
-          <w:rFonts w:asciiTheme="majorBidi" w:hAnsiTheme="majorBidi" w:cstheme="majorBidi"/>
+          <w:rFonts w:asciiTheme="majorBidi" w:hAnsiTheme="majorBidi" w:cstheme="majorBidi" w:hint="cs"/>
           <w:sz w:val="32"/>
           <w:szCs w:val="32"/>
           <w:highlight w:val="yellow"/>
-        </w:rPr>
-        <w:t>,</w:t>
-      </w:r>
-      <w:r>
-        <w:rPr>
-          <w:rFonts w:asciiTheme="majorBidi" w:hAnsiTheme="majorBidi" w:cstheme="majorBidi" w:hint="cs"/>
-          <w:sz w:val="32"/>
-          <w:szCs w:val="32"/>
-          <w:highlight w:val="yellow"/>
-          <w:cs/>
-        </w:rPr>
-        <w:t xml:space="preserve"> ม.ป.ป.</w:t>
-      </w:r>
-      <w:r>
-        <w:rPr>
-          <w:rFonts w:asciiTheme="majorBidi" w:hAnsiTheme="majorBidi" w:cstheme="majorBidi"/>
-          <w:sz w:val="32"/>
-          <w:szCs w:val="32"/>
-          <w:highlight w:val="yellow"/>
-        </w:rPr>
-        <w:t xml:space="preserve"> ;</w:t>
+          <w:cs/>
+        </w:rPr>
+        <w:t>และ</w:t>
       </w:r>
       <w:r>
         <w:rPr>
@@ -3592,16 +3555,16 @@
         <w:ind w:firstLine="720"/>
         <w:jc w:val="thaiDistribute"/>
         <w:rPr>
+          <w:rFonts w:asciiTheme="majorBidi" w:hAnsiTheme="majorBidi" w:cstheme="majorBidi"/>
+          <w:sz w:val="32"/>
+          <w:szCs w:val="32"/>
+        </w:rPr>
+      </w:pPr>
+      <w:r>
+        <w:rPr>
           <w:rFonts w:asciiTheme="majorBidi" w:hAnsiTheme="majorBidi" w:cstheme="majorBidi" w:hint="cs"/>
           <w:sz w:val="32"/>
           <w:szCs w:val="32"/>
-        </w:rPr>
-      </w:pPr>
-      <w:r>
-        <w:rPr>
-          <w:rFonts w:asciiTheme="majorBidi" w:hAnsiTheme="majorBidi" w:cstheme="majorBidi" w:hint="cs"/>
-          <w:sz w:val="32"/>
-          <w:szCs w:val="32"/>
           <w:cs/>
         </w:rPr>
         <w:t>การ</w:t>
@@ -3705,7 +3668,7 @@
           <w:highlight w:val="yellow"/>
           <w:cs/>
         </w:rPr>
-        <w:t>2555</w:t>
+        <w:t>2552</w:t>
       </w:r>
       <w:r>
         <w:rPr>
@@ -4178,13 +4141,7 @@
         <w:t>ข้อแตกต่างระหว่างบัญชีการเงินและบัญชีภาษีอากร</w:t>
       </w:r>
     </w:p>
-    <w:p>
-      <w:pPr>
-        <w:rPr>
-          <w:rFonts w:hint="cs"/>
-        </w:rPr>
-      </w:pPr>
-    </w:p>
+    <w:p/>
     <w:p>
       <w:pPr>
         <w:jc w:val="thaiDistribute"/>
@@ -4751,9 +4708,8 @@
           <w:sz w:val="32"/>
           <w:szCs w:val="32"/>
           <w:highlight w:val="yellow"/>
-          <w:cs/>
-        </w:rPr>
-        <w:t>อ้อยใจ แดงอินทร์</w:t>
+        </w:rPr>
+        <w:t>B</w:t>
       </w:r>
       <w:r>
         <w:rPr>
@@ -4762,16 +4718,44 @@
           <w:szCs w:val="32"/>
           <w:highlight w:val="yellow"/>
         </w:rPr>
-        <w:t xml:space="preserve">, </w:t>
-      </w:r>
-      <w:r>
-        <w:rPr>
-          <w:rFonts w:asciiTheme="majorBidi" w:hAnsiTheme="majorBidi" w:cstheme="majorBidi"/>
+        <w:t>usiness</w:t>
+      </w:r>
+      <w:r>
+        <w:rPr>
+          <w:rFonts w:asciiTheme="majorBidi" w:hAnsiTheme="majorBidi" w:cstheme="majorBidi" w:hint="cs"/>
           <w:sz w:val="32"/>
           <w:szCs w:val="32"/>
           <w:highlight w:val="yellow"/>
-        </w:rPr>
-        <w:t>2553)</w:t>
+          <w:cs/>
+        </w:rPr>
+        <w:t xml:space="preserve"> </w:t>
+      </w:r>
+      <w:r>
+        <w:rPr>
+          <w:rFonts w:asciiTheme="majorBidi" w:hAnsiTheme="majorBidi" w:cstheme="majorBidi"/>
+          <w:sz w:val="32"/>
+          <w:szCs w:val="32"/>
+          <w:highlight w:val="yellow"/>
+        </w:rPr>
+        <w:t>S</w:t>
+      </w:r>
+      <w:r>
+        <w:rPr>
+          <w:rFonts w:asciiTheme="majorBidi" w:hAnsiTheme="majorBidi" w:cstheme="majorBidi"/>
+          <w:sz w:val="32"/>
+          <w:szCs w:val="32"/>
+          <w:highlight w:val="yellow"/>
+        </w:rPr>
+        <w:t>oft</w:t>
+      </w:r>
+      <w:r>
+        <w:rPr>
+          <w:rFonts w:asciiTheme="majorBidi" w:hAnsiTheme="majorBidi" w:cstheme="majorBidi"/>
+          <w:sz w:val="32"/>
+          <w:szCs w:val="32"/>
+          <w:highlight w:val="yellow"/>
+        </w:rPr>
+        <w:t>, 2553)</w:t>
       </w:r>
     </w:p>
     <w:p>
@@ -4844,25 +4828,7 @@
           <w:szCs w:val="32"/>
           <w:highlight w:val="yellow"/>
         </w:rPr>
-        <w:t>(</w:t>
-      </w:r>
-      <w:r>
-        <w:rPr>
-          <w:rFonts w:asciiTheme="majorBidi" w:hAnsiTheme="majorBidi" w:cstheme="majorBidi"/>
-          <w:sz w:val="32"/>
-          <w:szCs w:val="32"/>
-          <w:highlight w:val="yellow"/>
-        </w:rPr>
-        <w:t>A++ software</w:t>
-      </w:r>
-      <w:r>
-        <w:rPr>
-          <w:rFonts w:asciiTheme="majorBidi" w:hAnsiTheme="majorBidi" w:cstheme="majorBidi"/>
-          <w:sz w:val="32"/>
-          <w:szCs w:val="32"/>
-          <w:highlight w:val="yellow"/>
-        </w:rPr>
-        <w:t xml:space="preserve">, </w:t>
+        <w:t xml:space="preserve">(A++ software, </w:t>
       </w:r>
       <w:r>
         <w:rPr>
@@ -7008,10 +6974,31 @@
       <w:pPr>
         <w:jc w:val="center"/>
         <w:rPr>
+          <w:rFonts w:asciiTheme="majorBidi" w:hAnsiTheme="majorBidi" w:cstheme="majorBidi"/>
+          <w:sz w:val="24"/>
+          <w:szCs w:val="24"/>
+          <w:highlight w:val="yellow"/>
+        </w:rPr>
+      </w:pPr>
+      <w:r>
+        <w:rPr>
           <w:rFonts w:asciiTheme="majorBidi" w:hAnsiTheme="majorBidi" w:cstheme="majorBidi" w:hint="cs"/>
           <w:sz w:val="24"/>
           <w:szCs w:val="24"/>
           <w:highlight w:val="yellow"/>
+          <w:cs/>
+        </w:rPr>
+        <w:t>แบบแจ้งการจำหน่ายซอฟต์แวร์ตามมาตรฐานซอฟต์แวรของกรมสรรพากร</w:t>
+      </w:r>
+    </w:p>
+    <w:p>
+      <w:pPr>
+        <w:jc w:val="center"/>
+        <w:rPr>
+          <w:rFonts w:asciiTheme="majorBidi" w:hAnsiTheme="majorBidi" w:cstheme="majorBidi"/>
+          <w:sz w:val="24"/>
+          <w:szCs w:val="24"/>
+          <w:highlight w:val="yellow"/>
         </w:rPr>
       </w:pPr>
       <w:r>
@@ -7022,35 +7009,14 @@
           <w:highlight w:val="yellow"/>
           <w:cs/>
         </w:rPr>
-        <w:t>แบบแจ้งการจำหน่ายซอฟต์แวร์ตามมาตรฐานซอฟต์แวรของกรมสรรพากร</w:t>
+        <w:t>บริษัท / ห้าง ............... เลขประจำตัวผู้เสียภาษี .....................................</w:t>
       </w:r>
     </w:p>
     <w:p>
       <w:pPr>
         <w:jc w:val="center"/>
         <w:rPr>
-          <w:rFonts w:asciiTheme="majorBidi" w:hAnsiTheme="majorBidi" w:cstheme="majorBidi" w:hint="cs"/>
-          <w:sz w:val="24"/>
-          <w:szCs w:val="24"/>
-          <w:highlight w:val="yellow"/>
-        </w:rPr>
-      </w:pPr>
-      <w:r>
-        <w:rPr>
-          <w:rFonts w:asciiTheme="majorBidi" w:hAnsiTheme="majorBidi" w:cstheme="majorBidi" w:hint="cs"/>
-          <w:sz w:val="24"/>
-          <w:szCs w:val="24"/>
-          <w:highlight w:val="yellow"/>
-          <w:cs/>
-        </w:rPr>
-        <w:t>บริษัท / ห้าง ............... เลขประจำตัวผู้เสียภาษี .....................................</w:t>
-      </w:r>
-    </w:p>
-    <w:p>
-      <w:pPr>
-        <w:jc w:val="center"/>
-        <w:rPr>
-          <w:rFonts w:asciiTheme="majorBidi" w:hAnsiTheme="majorBidi" w:cstheme="majorBidi" w:hint="cs"/>
+          <w:rFonts w:asciiTheme="majorBidi" w:hAnsiTheme="majorBidi" w:cstheme="majorBidi"/>
           <w:sz w:val="24"/>
           <w:szCs w:val="24"/>
           <w:highlight w:val="yellow"/>
@@ -7865,7 +7831,7 @@
       <w:pPr>
         <w:jc w:val="center"/>
         <w:rPr>
-          <w:rFonts w:asciiTheme="majorBidi" w:hAnsiTheme="majorBidi" w:cstheme="majorBidi" w:hint="cs"/>
+          <w:rFonts w:asciiTheme="majorBidi" w:hAnsiTheme="majorBidi" w:cstheme="majorBidi"/>
           <w:sz w:val="32"/>
           <w:szCs w:val="32"/>
           <w:highlight w:val="yellow"/>
@@ -8416,6 +8382,7 @@
           <w:rFonts w:asciiTheme="majorBidi" w:hAnsiTheme="majorBidi" w:cstheme="majorBidi" w:hint="cs"/>
           <w:sz w:val="32"/>
           <w:szCs w:val="32"/>
+          <w:highlight w:val="yellow"/>
           <w:cs/>
         </w:rPr>
         <w:t>(ม.ป.ป.)</w:t>
@@ -8463,6 +8430,204 @@
           <w:cs/>
         </w:rPr>
         <w:t>ซอฟต์แวร์</w:t>
+      </w:r>
+    </w:p>
+    <w:p>
+      <w:pPr>
+        <w:ind w:firstLine="720"/>
+        <w:jc w:val="thaiDistribute"/>
+        <w:rPr>
+          <w:rFonts w:asciiTheme="majorBidi" w:hAnsiTheme="majorBidi" w:cstheme="majorBidi"/>
+          <w:sz w:val="32"/>
+          <w:szCs w:val="32"/>
+        </w:rPr>
+      </w:pPr>
+      <w:r>
+        <w:rPr>
+          <w:rFonts w:asciiTheme="majorBidi" w:hAnsiTheme="majorBidi" w:cstheme="majorBidi"/>
+          <w:sz w:val="32"/>
+          <w:szCs w:val="32"/>
+          <w:cs/>
+        </w:rPr>
+        <w:t>กรมพัฒนาธุรกิจการค้า</w:t>
+      </w:r>
+      <w:r>
+        <w:rPr>
+          <w:rFonts w:asciiTheme="majorBidi" w:hAnsiTheme="majorBidi" w:cstheme="majorBidi" w:hint="cs"/>
+          <w:sz w:val="32"/>
+          <w:szCs w:val="32"/>
+          <w:cs/>
+        </w:rPr>
+        <w:t xml:space="preserve"> </w:t>
+      </w:r>
+      <w:r>
+        <w:rPr>
+          <w:rFonts w:asciiTheme="majorBidi" w:hAnsiTheme="majorBidi" w:cstheme="majorBidi" w:hint="cs"/>
+          <w:sz w:val="32"/>
+          <w:szCs w:val="32"/>
+          <w:highlight w:val="yellow"/>
+          <w:cs/>
+        </w:rPr>
+        <w:t>(ม.ป.ป.)</w:t>
+      </w:r>
+      <w:r>
+        <w:rPr>
+          <w:rFonts w:asciiTheme="majorBidi" w:hAnsiTheme="majorBidi" w:cstheme="majorBidi"/>
+          <w:sz w:val="32"/>
+          <w:szCs w:val="32"/>
+          <w:cs/>
+        </w:rPr>
+        <w:t xml:space="preserve"> </w:t>
+      </w:r>
+      <w:r>
+        <w:rPr>
+          <w:rFonts w:asciiTheme="majorBidi" w:hAnsiTheme="majorBidi" w:cstheme="majorBidi"/>
+          <w:sz w:val="32"/>
+          <w:szCs w:val="32"/>
+          <w:cs/>
+        </w:rPr>
+        <w:t>กล่าวถึงกระบวนการใน</w:t>
+      </w:r>
+      <w:r>
+        <w:rPr>
+          <w:rFonts w:asciiTheme="majorBidi" w:hAnsiTheme="majorBidi" w:cstheme="majorBidi"/>
+          <w:sz w:val="32"/>
+          <w:szCs w:val="32"/>
+          <w:cs/>
+        </w:rPr>
+        <w:t>การออกแบบและการจัดทำซอฟต์แวร์ (</w:t>
+      </w:r>
+      <w:r>
+        <w:rPr>
+          <w:rFonts w:asciiTheme="majorBidi" w:hAnsiTheme="majorBidi" w:cstheme="majorBidi"/>
+          <w:sz w:val="32"/>
+          <w:szCs w:val="32"/>
+        </w:rPr>
+        <w:t xml:space="preserve">Software Design And Implementation) </w:t>
+      </w:r>
+      <w:r>
+        <w:rPr>
+          <w:rFonts w:asciiTheme="majorBidi" w:hAnsiTheme="majorBidi" w:cstheme="majorBidi"/>
+          <w:sz w:val="32"/>
+          <w:szCs w:val="32"/>
+          <w:cs/>
+        </w:rPr>
+        <w:t>เป็นขั้นตอนการเปลี่ยนคุณสมบัติของระบบไปเป็นระบบที่นำไปใช้งาน</w:t>
+      </w:r>
+      <w:r>
+        <w:rPr>
+          <w:rFonts w:asciiTheme="majorBidi" w:hAnsiTheme="majorBidi" w:cstheme="majorBidi"/>
+          <w:sz w:val="32"/>
+          <w:szCs w:val="32"/>
+          <w:cs/>
+        </w:rPr>
+        <w:t>ได้</w:t>
+      </w:r>
+      <w:r>
+        <w:rPr>
+          <w:rFonts w:asciiTheme="majorBidi" w:hAnsiTheme="majorBidi" w:cstheme="majorBidi"/>
+          <w:sz w:val="32"/>
+          <w:szCs w:val="32"/>
+          <w:cs/>
+        </w:rPr>
+        <w:t xml:space="preserve"> เริ่มจากการออกแบบซอฟต์</w:t>
+      </w:r>
+      <w:r>
+        <w:rPr>
+          <w:rFonts w:asciiTheme="majorBidi" w:hAnsiTheme="majorBidi" w:cstheme="majorBidi"/>
+          <w:sz w:val="32"/>
+          <w:szCs w:val="32"/>
+          <w:cs/>
+        </w:rPr>
+        <w:t>แวร์และการออกแบบ</w:t>
+      </w:r>
+      <w:r>
+        <w:rPr>
+          <w:rFonts w:asciiTheme="majorBidi" w:hAnsiTheme="majorBidi" w:cstheme="majorBidi"/>
+          <w:sz w:val="32"/>
+          <w:szCs w:val="32"/>
+          <w:cs/>
+        </w:rPr>
+        <w:t>โครงสร้างซอฟต์แวร</w:t>
+      </w:r>
+      <w:r>
+        <w:rPr>
+          <w:rFonts w:asciiTheme="majorBidi" w:hAnsiTheme="majorBidi" w:cstheme="majorBidi"/>
+          <w:sz w:val="32"/>
+          <w:szCs w:val="32"/>
+          <w:cs/>
+        </w:rPr>
+        <w:t>์</w:t>
+      </w:r>
+      <w:r>
+        <w:rPr>
+          <w:rFonts w:asciiTheme="majorBidi" w:hAnsiTheme="majorBidi" w:cstheme="majorBidi"/>
+          <w:sz w:val="32"/>
+          <w:szCs w:val="32"/>
+          <w:cs/>
+        </w:rPr>
+        <w:t>ให้สอดคล้องกับข</w:t>
+      </w:r>
+      <w:r>
+        <w:rPr>
+          <w:rFonts w:asciiTheme="majorBidi" w:hAnsiTheme="majorBidi" w:cstheme="majorBidi"/>
+          <w:sz w:val="32"/>
+          <w:szCs w:val="32"/>
+          <w:cs/>
+        </w:rPr>
+        <w:t>้</w:t>
+      </w:r>
+      <w:r>
+        <w:rPr>
+          <w:rFonts w:asciiTheme="majorBidi" w:hAnsiTheme="majorBidi" w:cstheme="majorBidi"/>
+          <w:sz w:val="32"/>
+          <w:szCs w:val="32"/>
+          <w:cs/>
+        </w:rPr>
+        <w:t xml:space="preserve">อกำหนดคุณสมบัติ หลังจากนั้นก็จะจัดทำเพื่อแปลงโครงสร้างให้เป็น โปรแกรมที่ใช้งานได้ </w:t>
+      </w:r>
+      <w:r>
+        <w:rPr>
+          <w:rFonts w:asciiTheme="majorBidi" w:hAnsiTheme="majorBidi" w:cstheme="majorBidi"/>
+          <w:sz w:val="32"/>
+          <w:szCs w:val="32"/>
+          <w:cs/>
+        </w:rPr>
+        <w:t>ซึ่งในกระบวนการพัฒนาซอฟต์แวร์ (</w:t>
+      </w:r>
+      <w:r>
+        <w:rPr>
+          <w:rFonts w:asciiTheme="majorBidi" w:hAnsiTheme="majorBidi" w:cstheme="majorBidi"/>
+          <w:sz w:val="32"/>
+          <w:szCs w:val="32"/>
+        </w:rPr>
+        <w:t xml:space="preserve">Software Process) </w:t>
+      </w:r>
+      <w:r>
+        <w:rPr>
+          <w:rFonts w:asciiTheme="majorBidi" w:hAnsiTheme="majorBidi" w:cstheme="majorBidi"/>
+          <w:sz w:val="32"/>
+          <w:szCs w:val="32"/>
+          <w:cs/>
+        </w:rPr>
+        <w:t xml:space="preserve">ประกอบด้วย </w:t>
+      </w:r>
+      <w:r>
+        <w:rPr>
+          <w:rFonts w:asciiTheme="majorBidi" w:hAnsiTheme="majorBidi" w:cstheme="majorBidi"/>
+          <w:sz w:val="32"/>
+          <w:szCs w:val="32"/>
+        </w:rPr>
+        <w:t>4</w:t>
+      </w:r>
+      <w:r>
+        <w:rPr>
+          <w:rFonts w:asciiTheme="majorBidi" w:hAnsiTheme="majorBidi" w:cstheme="majorBidi"/>
+          <w:sz w:val="32"/>
+          <w:szCs w:val="32"/>
+          <w:cs/>
+        </w:rPr>
+        <w:t xml:space="preserve"> ขั้นตอนดังนี้</w:t>
       </w:r>
     </w:p>
     <w:p>
@@ -8481,187 +8646,25 @@
           <w:rFonts w:asciiTheme="majorBidi" w:hAnsiTheme="majorBidi" w:cstheme="majorBidi"/>
           <w:sz w:val="32"/>
           <w:szCs w:val="32"/>
-          <w:cs/>
-        </w:rPr>
-        <w:t>กรมพัฒนาธุรกิจการค้า</w:t>
-      </w:r>
-      <w:r>
-        <w:rPr>
-          <w:rFonts w:asciiTheme="majorBidi" w:hAnsiTheme="majorBidi" w:cstheme="majorBidi" w:hint="cs"/>
-          <w:sz w:val="32"/>
-          <w:szCs w:val="32"/>
-          <w:cs/>
-        </w:rPr>
-        <w:t xml:space="preserve"> </w:t>
-      </w:r>
-      <w:r>
-        <w:rPr>
-          <w:rFonts w:asciiTheme="majorBidi" w:hAnsiTheme="majorBidi" w:cstheme="majorBidi" w:hint="cs"/>
-          <w:sz w:val="32"/>
-          <w:szCs w:val="32"/>
-          <w:highlight w:val="yellow"/>
-          <w:cs/>
-        </w:rPr>
-        <w:t>(ม.ป.ป.)</w:t>
-      </w:r>
-      <w:r>
-        <w:rPr>
-          <w:rFonts w:asciiTheme="majorBidi" w:hAnsiTheme="majorBidi" w:cstheme="majorBidi"/>
-          <w:sz w:val="32"/>
-          <w:szCs w:val="32"/>
-          <w:cs/>
-        </w:rPr>
-        <w:t xml:space="preserve"> </w:t>
-      </w:r>
-      <w:r>
-        <w:rPr>
-          <w:rFonts w:asciiTheme="majorBidi" w:hAnsiTheme="majorBidi" w:cstheme="majorBidi"/>
-          <w:sz w:val="32"/>
-          <w:szCs w:val="32"/>
-          <w:cs/>
-        </w:rPr>
-        <w:t>กล่าวถึงกระบวนการใน</w:t>
-      </w:r>
-      <w:r>
-        <w:rPr>
-          <w:rFonts w:asciiTheme="majorBidi" w:hAnsiTheme="majorBidi" w:cstheme="majorBidi"/>
-          <w:sz w:val="32"/>
-          <w:szCs w:val="32"/>
-          <w:cs/>
-        </w:rPr>
-        <w:t>การออกแบบและการจัดทำซอฟต์แวร์ (</w:t>
-      </w:r>
-      <w:r>
-        <w:rPr>
-          <w:rFonts w:asciiTheme="majorBidi" w:hAnsiTheme="majorBidi" w:cstheme="majorBidi"/>
-          <w:sz w:val="32"/>
-          <w:szCs w:val="32"/>
-        </w:rPr>
-        <w:t xml:space="preserve">Software Design And Implementation) </w:t>
-      </w:r>
-      <w:r>
-        <w:rPr>
-          <w:rFonts w:asciiTheme="majorBidi" w:hAnsiTheme="majorBidi" w:cstheme="majorBidi"/>
-          <w:sz w:val="32"/>
-          <w:szCs w:val="32"/>
-          <w:cs/>
-        </w:rPr>
-        <w:t>เป็นขั้นตอนการเปลี่ยนคุณสมบัติของระบบไปเป็นระบบที่นำไปใช้งาน</w:t>
-      </w:r>
-      <w:r>
-        <w:rPr>
-          <w:rFonts w:asciiTheme="majorBidi" w:hAnsiTheme="majorBidi" w:cstheme="majorBidi"/>
-          <w:sz w:val="32"/>
-          <w:szCs w:val="32"/>
-          <w:cs/>
-        </w:rPr>
-        <w:t>ได้</w:t>
-      </w:r>
-      <w:r>
-        <w:rPr>
-          <w:rFonts w:asciiTheme="majorBidi" w:hAnsiTheme="majorBidi" w:cstheme="majorBidi"/>
-          <w:sz w:val="32"/>
-          <w:szCs w:val="32"/>
-          <w:cs/>
-        </w:rPr>
-        <w:t xml:space="preserve"> เริ่มจากการออกแบบซอฟต์</w:t>
-      </w:r>
-      <w:r>
-        <w:rPr>
-          <w:rFonts w:asciiTheme="majorBidi" w:hAnsiTheme="majorBidi" w:cstheme="majorBidi"/>
-          <w:sz w:val="32"/>
-          <w:szCs w:val="32"/>
-          <w:cs/>
-        </w:rPr>
-        <w:t>แวร์และการออกแบบ</w:t>
-      </w:r>
-      <w:r>
-        <w:rPr>
-          <w:rFonts w:asciiTheme="majorBidi" w:hAnsiTheme="majorBidi" w:cstheme="majorBidi"/>
-          <w:sz w:val="32"/>
-          <w:szCs w:val="32"/>
-          <w:cs/>
-        </w:rPr>
-        <w:t>โครงสร้างซอฟต์แวร</w:t>
-      </w:r>
-      <w:r>
-        <w:rPr>
-          <w:rFonts w:asciiTheme="majorBidi" w:hAnsiTheme="majorBidi" w:cstheme="majorBidi"/>
-          <w:sz w:val="32"/>
-          <w:szCs w:val="32"/>
-          <w:cs/>
-        </w:rPr>
-        <w:t>์</w:t>
-      </w:r>
-      <w:r>
-        <w:rPr>
-          <w:rFonts w:asciiTheme="majorBidi" w:hAnsiTheme="majorBidi" w:cstheme="majorBidi"/>
-          <w:sz w:val="32"/>
-          <w:szCs w:val="32"/>
-          <w:cs/>
-        </w:rPr>
-        <w:t>ให้สอดคล้องกับข</w:t>
-      </w:r>
-      <w:r>
-        <w:rPr>
-          <w:rFonts w:asciiTheme="majorBidi" w:hAnsiTheme="majorBidi" w:cstheme="majorBidi"/>
-          <w:sz w:val="32"/>
-          <w:szCs w:val="32"/>
-          <w:cs/>
-        </w:rPr>
-        <w:t>้</w:t>
-      </w:r>
-      <w:r>
-        <w:rPr>
-          <w:rFonts w:asciiTheme="majorBidi" w:hAnsiTheme="majorBidi" w:cstheme="majorBidi"/>
-          <w:sz w:val="32"/>
-          <w:szCs w:val="32"/>
-          <w:cs/>
-        </w:rPr>
-        <w:t xml:space="preserve">อกำหนดคุณสมบัติ หลังจากนั้นก็จะจัดทำเพื่อแปลงโครงสร้างให้เป็น โปรแกรมที่ใช้งานได้ </w:t>
-      </w:r>
-      <w:r>
-        <w:rPr>
-          <w:rFonts w:asciiTheme="majorBidi" w:hAnsiTheme="majorBidi" w:cstheme="majorBidi"/>
-          <w:sz w:val="32"/>
-          <w:szCs w:val="32"/>
-          <w:cs/>
-        </w:rPr>
-        <w:t>ซึ่งในกระบวนการพัฒนาซอฟต์แวร์ (</w:t>
-      </w:r>
-      <w:r>
-        <w:rPr>
-          <w:rFonts w:asciiTheme="majorBidi" w:hAnsiTheme="majorBidi" w:cstheme="majorBidi"/>
-          <w:sz w:val="32"/>
-          <w:szCs w:val="32"/>
-        </w:rPr>
-        <w:t xml:space="preserve">Software Process) </w:t>
-      </w:r>
-      <w:r>
-        <w:rPr>
-          <w:rFonts w:asciiTheme="majorBidi" w:hAnsiTheme="majorBidi" w:cstheme="majorBidi"/>
-          <w:sz w:val="32"/>
-          <w:szCs w:val="32"/>
-          <w:cs/>
-        </w:rPr>
-        <w:t xml:space="preserve">ประกอบด้วย </w:t>
-      </w:r>
-      <w:r>
-        <w:rPr>
-          <w:rFonts w:asciiTheme="majorBidi" w:hAnsiTheme="majorBidi" w:cstheme="majorBidi"/>
-          <w:sz w:val="32"/>
-          <w:szCs w:val="32"/>
-        </w:rPr>
-        <w:t>4</w:t>
-      </w:r>
-      <w:r>
-        <w:rPr>
-          <w:rFonts w:asciiTheme="majorBidi" w:hAnsiTheme="majorBidi" w:cstheme="majorBidi"/>
-          <w:sz w:val="32"/>
-          <w:szCs w:val="32"/>
-          <w:cs/>
-        </w:rPr>
-        <w:t xml:space="preserve"> ขั้นตอนดังนี้</w:t>
+        </w:rPr>
+        <w:t xml:space="preserve">1. </w:t>
+      </w:r>
+      <w:r>
+        <w:rPr>
+          <w:rFonts w:asciiTheme="majorBidi" w:hAnsiTheme="majorBidi" w:cstheme="majorBidi"/>
+          <w:sz w:val="32"/>
+          <w:szCs w:val="32"/>
+          <w:cs/>
+        </w:rPr>
+        <w:t>จัดทำข้อกำหนดของซอฟต์แวร์ (</w:t>
+      </w:r>
+      <w:r>
+        <w:rPr>
+          <w:rFonts w:asciiTheme="majorBidi" w:hAnsiTheme="majorBidi" w:cstheme="majorBidi"/>
+          <w:sz w:val="32"/>
+          <w:szCs w:val="32"/>
+        </w:rPr>
+        <w:t>Software Specification)</w:t>
       </w:r>
     </w:p>
     <w:p>
@@ -8681,24 +8684,24 @@
           <w:sz w:val="32"/>
           <w:szCs w:val="32"/>
         </w:rPr>
-        <w:t xml:space="preserve">1. </w:t>
-      </w:r>
-      <w:r>
-        <w:rPr>
-          <w:rFonts w:asciiTheme="majorBidi" w:hAnsiTheme="majorBidi" w:cstheme="majorBidi"/>
-          <w:sz w:val="32"/>
-          <w:szCs w:val="32"/>
-          <w:cs/>
-        </w:rPr>
-        <w:t>จัดทำข้อกำหนดของซอฟต์แวร์ (</w:t>
-      </w:r>
-      <w:r>
-        <w:rPr>
-          <w:rFonts w:asciiTheme="majorBidi" w:hAnsiTheme="majorBidi" w:cstheme="majorBidi"/>
-          <w:sz w:val="32"/>
-          <w:szCs w:val="32"/>
-        </w:rPr>
-        <w:t>Software Specification)</w:t>
+        <w:t xml:space="preserve">2. </w:t>
+      </w:r>
+      <w:r>
+        <w:rPr>
+          <w:rFonts w:asciiTheme="majorBidi" w:hAnsiTheme="majorBidi" w:cstheme="majorBidi"/>
+          <w:sz w:val="32"/>
+          <w:szCs w:val="32"/>
+          <w:cs/>
+        </w:rPr>
+        <w:t>การออกแบบซอฟต์แวร์ (</w:t>
+      </w:r>
+      <w:r>
+        <w:rPr>
+          <w:rFonts w:asciiTheme="majorBidi" w:hAnsiTheme="majorBidi" w:cstheme="majorBidi"/>
+          <w:sz w:val="32"/>
+          <w:szCs w:val="32"/>
+        </w:rPr>
+        <w:t>Software Design)</w:t>
       </w:r>
     </w:p>
     <w:p>
@@ -8718,24 +8721,24 @@
           <w:sz w:val="32"/>
           <w:szCs w:val="32"/>
         </w:rPr>
-        <w:t xml:space="preserve">2. </w:t>
-      </w:r>
-      <w:r>
-        <w:rPr>
-          <w:rFonts w:asciiTheme="majorBidi" w:hAnsiTheme="majorBidi" w:cstheme="majorBidi"/>
-          <w:sz w:val="32"/>
-          <w:szCs w:val="32"/>
-          <w:cs/>
-        </w:rPr>
-        <w:t>การออกแบบซอฟต์แวร์ (</w:t>
-      </w:r>
-      <w:r>
-        <w:rPr>
-          <w:rFonts w:asciiTheme="majorBidi" w:hAnsiTheme="majorBidi" w:cstheme="majorBidi"/>
-          <w:sz w:val="32"/>
-          <w:szCs w:val="32"/>
-        </w:rPr>
-        <w:t>Software Design)</w:t>
+        <w:t xml:space="preserve">3. </w:t>
+      </w:r>
+      <w:r>
+        <w:rPr>
+          <w:rFonts w:asciiTheme="majorBidi" w:hAnsiTheme="majorBidi" w:cstheme="majorBidi"/>
+          <w:sz w:val="32"/>
+          <w:szCs w:val="32"/>
+          <w:cs/>
+        </w:rPr>
+        <w:t>การทดสอบซอฟต์แวร์ (</w:t>
+      </w:r>
+      <w:r>
+        <w:rPr>
+          <w:rFonts w:asciiTheme="majorBidi" w:hAnsiTheme="majorBidi" w:cstheme="majorBidi"/>
+          <w:sz w:val="32"/>
+          <w:szCs w:val="32"/>
+        </w:rPr>
+        <w:t>Software Validation)</w:t>
       </w:r>
     </w:p>
     <w:p>
@@ -8755,61 +8758,80 @@
           <w:sz w:val="32"/>
           <w:szCs w:val="32"/>
         </w:rPr>
-        <w:t xml:space="preserve">3. </w:t>
-      </w:r>
-      <w:r>
-        <w:rPr>
-          <w:rFonts w:asciiTheme="majorBidi" w:hAnsiTheme="majorBidi" w:cstheme="majorBidi"/>
-          <w:sz w:val="32"/>
-          <w:szCs w:val="32"/>
-          <w:cs/>
-        </w:rPr>
-        <w:t>การทดสอบซอฟต์แวร์ (</w:t>
-      </w:r>
-      <w:r>
-        <w:rPr>
-          <w:rFonts w:asciiTheme="majorBidi" w:hAnsiTheme="majorBidi" w:cstheme="majorBidi"/>
-          <w:sz w:val="32"/>
-          <w:szCs w:val="32"/>
-        </w:rPr>
-        <w:t>Software Validation)</w:t>
+        <w:t xml:space="preserve">4. </w:t>
+      </w:r>
+      <w:r>
+        <w:rPr>
+          <w:rFonts w:asciiTheme="majorBidi" w:hAnsiTheme="majorBidi" w:cstheme="majorBidi"/>
+          <w:sz w:val="32"/>
+          <w:szCs w:val="32"/>
+          <w:cs/>
+        </w:rPr>
+        <w:t>วิวัฒนาการของซอฟต์แวร์ (</w:t>
+      </w:r>
+      <w:r>
+        <w:rPr>
+          <w:rFonts w:asciiTheme="majorBidi" w:hAnsiTheme="majorBidi" w:cstheme="majorBidi"/>
+          <w:sz w:val="32"/>
+          <w:szCs w:val="32"/>
+        </w:rPr>
+        <w:t>Software Evolution)</w:t>
       </w:r>
     </w:p>
     <w:p>
       <w:pPr>
-        <w:pStyle w:val="ListParagraph"/>
-        <w:ind w:firstLine="360"/>
+        <w:ind w:firstLine="720"/>
         <w:jc w:val="thaiDistribute"/>
         <w:rPr>
           <w:rFonts w:asciiTheme="majorBidi" w:hAnsiTheme="majorBidi" w:cstheme="majorBidi"/>
           <w:sz w:val="32"/>
           <w:szCs w:val="32"/>
-        </w:rPr>
-      </w:pPr>
-      <w:r>
-        <w:rPr>
-          <w:rFonts w:asciiTheme="majorBidi" w:hAnsiTheme="majorBidi" w:cstheme="majorBidi"/>
-          <w:sz w:val="32"/>
-          <w:szCs w:val="32"/>
-        </w:rPr>
-        <w:t xml:space="preserve">4. </w:t>
-      </w:r>
-      <w:r>
-        <w:rPr>
-          <w:rFonts w:asciiTheme="majorBidi" w:hAnsiTheme="majorBidi" w:cstheme="majorBidi"/>
-          <w:sz w:val="32"/>
-          <w:szCs w:val="32"/>
-          <w:cs/>
-        </w:rPr>
-        <w:t>วิวัฒนาการของซอฟต์แวร์ (</w:t>
-      </w:r>
-      <w:r>
-        <w:rPr>
-          <w:rFonts w:asciiTheme="majorBidi" w:hAnsiTheme="majorBidi" w:cstheme="majorBidi"/>
-          <w:sz w:val="32"/>
-          <w:szCs w:val="32"/>
-        </w:rPr>
-        <w:t>Software Evolution)</w:t>
+          <w:cs/>
+        </w:rPr>
+      </w:pPr>
+      <w:r>
+        <w:rPr>
+          <w:rFonts w:asciiTheme="majorBidi" w:hAnsiTheme="majorBidi" w:cstheme="majorBidi"/>
+          <w:sz w:val="32"/>
+          <w:szCs w:val="32"/>
+          <w:cs/>
+        </w:rPr>
+        <w:t>จาก</w:t>
+      </w:r>
+      <w:r>
+        <w:rPr>
+          <w:rFonts w:asciiTheme="majorBidi" w:hAnsiTheme="majorBidi" w:cstheme="majorBidi"/>
+          <w:sz w:val="32"/>
+          <w:szCs w:val="32"/>
+          <w:cs/>
+        </w:rPr>
+        <w:t>รูปแบบการพัฒนาซอฟต์แวร์มี</w:t>
+      </w:r>
+      <w:r>
+        <w:rPr>
+          <w:rFonts w:asciiTheme="majorBidi" w:hAnsiTheme="majorBidi" w:cstheme="majorBidi"/>
+          <w:sz w:val="32"/>
+          <w:szCs w:val="32"/>
+          <w:cs/>
+        </w:rPr>
+        <w:t xml:space="preserve"> </w:t>
+      </w:r>
+      <w:r>
+        <w:rPr>
+          <w:rFonts w:asciiTheme="majorBidi" w:hAnsiTheme="majorBidi" w:cstheme="majorBidi"/>
+          <w:sz w:val="32"/>
+          <w:szCs w:val="32"/>
+        </w:rPr>
+        <w:t>4</w:t>
+      </w:r>
+      <w:r>
+        <w:rPr>
+          <w:rFonts w:asciiTheme="majorBidi" w:hAnsiTheme="majorBidi" w:cstheme="majorBidi"/>
+          <w:sz w:val="32"/>
+          <w:szCs w:val="32"/>
+          <w:cs/>
+        </w:rPr>
+        <w:t xml:space="preserve"> แบบดังนี้</w:t>
       </w:r>
     </w:p>
     <w:p>
@@ -8817,37 +8839,80 @@
         <w:ind w:firstLine="720"/>
         <w:jc w:val="thaiDistribute"/>
         <w:rPr>
+          <w:rFonts w:asciiTheme="majorBidi" w:hAnsiTheme="majorBidi" w:cstheme="majorBidi"/>
+          <w:sz w:val="32"/>
+          <w:szCs w:val="32"/>
+        </w:rPr>
+      </w:pPr>
+      <w:r>
+        <w:rPr>
+          <w:rFonts w:asciiTheme="majorBidi" w:hAnsiTheme="majorBidi" w:cstheme="majorBidi"/>
+          <w:sz w:val="32"/>
+          <w:szCs w:val="32"/>
+        </w:rPr>
+        <w:lastRenderedPageBreak/>
+        <w:t xml:space="preserve">1. </w:t>
+      </w:r>
+      <w:r>
+        <w:rPr>
+          <w:rFonts w:asciiTheme="majorBidi" w:hAnsiTheme="majorBidi" w:cstheme="majorBidi"/>
+          <w:sz w:val="32"/>
+          <w:szCs w:val="32"/>
+          <w:cs/>
+        </w:rPr>
+        <w:t>รูปแบบน้ำ</w:t>
+      </w:r>
+      <w:r>
+        <w:rPr>
+          <w:rFonts w:asciiTheme="majorBidi" w:hAnsiTheme="majorBidi" w:cstheme="majorBidi"/>
+          <w:sz w:val="32"/>
+          <w:szCs w:val="32"/>
+          <w:cs/>
+        </w:rPr>
+        <w:t>ตก (</w:t>
+      </w:r>
+      <w:r>
+        <w:rPr>
+          <w:rFonts w:asciiTheme="majorBidi" w:hAnsiTheme="majorBidi" w:cstheme="majorBidi"/>
+          <w:sz w:val="32"/>
+          <w:szCs w:val="32"/>
+        </w:rPr>
+        <w:t xml:space="preserve">Waterfall model) </w:t>
+      </w:r>
+      <w:r>
+        <w:rPr>
+          <w:rFonts w:asciiTheme="majorBidi" w:hAnsiTheme="majorBidi" w:cstheme="majorBidi"/>
+          <w:sz w:val="32"/>
+          <w:szCs w:val="32"/>
+          <w:cs/>
+        </w:rPr>
+        <w:t>รูปแบบการพัฒนานี้เรียกว่าแบบน้ำตก เพราะมีการส่งผลการจากขั้นตอนเริ่มตนสู</w:t>
+      </w:r>
+      <w:r>
+        <w:rPr>
+          <w:rFonts w:asciiTheme="majorBidi" w:hAnsiTheme="majorBidi" w:cstheme="majorBidi"/>
+          <w:sz w:val="32"/>
+          <w:szCs w:val="32"/>
+          <w:cs/>
+        </w:rPr>
+        <w:t>ง</w:t>
+      </w:r>
+      <w:r>
+        <w:rPr>
+          <w:rFonts w:asciiTheme="majorBidi" w:hAnsiTheme="majorBidi" w:cstheme="majorBidi"/>
+          <w:sz w:val="32"/>
+          <w:szCs w:val="32"/>
+          <w:cs/>
+        </w:rPr>
+        <w:t>ขั้นตอนที่อยู่ถัด</w:t>
+      </w:r>
+      <w:r>
+        <w:rPr>
           <w:rFonts w:asciiTheme="majorBidi" w:hAnsiTheme="majorBidi" w:cstheme="majorBidi" w:hint="cs"/>
           <w:sz w:val="32"/>
           <w:szCs w:val="32"/>
           <w:cs/>
         </w:rPr>
-      </w:pPr>
-      <w:r>
-        <w:rPr>
-          <w:rFonts w:asciiTheme="majorBidi" w:hAnsiTheme="majorBidi" w:cstheme="majorBidi"/>
-          <w:sz w:val="32"/>
-          <w:szCs w:val="32"/>
-          <w:cs/>
-        </w:rPr>
-        <w:t>จาก</w:t>
-      </w:r>
-      <w:r>
-        <w:rPr>
-          <w:rFonts w:asciiTheme="majorBidi" w:hAnsiTheme="majorBidi" w:cstheme="majorBidi"/>
-          <w:sz w:val="32"/>
-          <w:szCs w:val="32"/>
-          <w:cs/>
-        </w:rPr>
-        <w:t>รูปแบบการพัฒนาซอฟต์แวร์มี</w:t>
-      </w:r>
-      <w:r>
-        <w:rPr>
-          <w:rFonts w:asciiTheme="majorBidi" w:hAnsiTheme="majorBidi" w:cstheme="majorBidi"/>
-          <w:sz w:val="32"/>
-          <w:szCs w:val="32"/>
-          <w:cs/>
-        </w:rPr>
         <w:t xml:space="preserve"> </w:t>
       </w:r>
       <w:r>
@@ -8855,90 +8920,36 @@
           <w:rFonts w:asciiTheme="majorBidi" w:hAnsiTheme="majorBidi" w:cstheme="majorBidi"/>
           <w:sz w:val="32"/>
           <w:szCs w:val="32"/>
-        </w:rPr>
-        <w:t>4</w:t>
-      </w:r>
-      <w:r>
-        <w:rPr>
-          <w:rFonts w:asciiTheme="majorBidi" w:hAnsiTheme="majorBidi" w:cstheme="majorBidi"/>
-          <w:sz w:val="32"/>
-          <w:szCs w:val="32"/>
-          <w:cs/>
-        </w:rPr>
-        <w:t xml:space="preserve"> แบบดังนี้</w:t>
-      </w:r>
-    </w:p>
-    <w:p>
-      <w:pPr>
-        <w:pStyle w:val="ListParagraph"/>
-        <w:ind w:firstLine="360"/>
-        <w:jc w:val="thaiDistribute"/>
-        <w:rPr>
-          <w:rFonts w:asciiTheme="majorBidi" w:hAnsiTheme="majorBidi" w:cstheme="majorBidi"/>
-          <w:sz w:val="32"/>
-          <w:szCs w:val="32"/>
-        </w:rPr>
-      </w:pPr>
-      <w:r>
-        <w:rPr>
-          <w:rFonts w:asciiTheme="majorBidi" w:hAnsiTheme="majorBidi" w:cstheme="majorBidi"/>
-          <w:sz w:val="32"/>
-          <w:szCs w:val="32"/>
-        </w:rPr>
-        <w:t xml:space="preserve">1. </w:t>
-      </w:r>
-      <w:r>
-        <w:rPr>
-          <w:rFonts w:asciiTheme="majorBidi" w:hAnsiTheme="majorBidi" w:cstheme="majorBidi"/>
-          <w:sz w:val="32"/>
-          <w:szCs w:val="32"/>
-          <w:cs/>
-        </w:rPr>
-        <w:t>รูปแบบน้ำ</w:t>
-      </w:r>
-      <w:r>
-        <w:rPr>
-          <w:rFonts w:asciiTheme="majorBidi" w:hAnsiTheme="majorBidi" w:cstheme="majorBidi"/>
-          <w:sz w:val="32"/>
-          <w:szCs w:val="32"/>
-          <w:cs/>
-        </w:rPr>
-        <w:t>ตก (</w:t>
-      </w:r>
-      <w:r>
-        <w:rPr>
-          <w:rFonts w:asciiTheme="majorBidi" w:hAnsiTheme="majorBidi" w:cstheme="majorBidi"/>
-          <w:sz w:val="32"/>
-          <w:szCs w:val="32"/>
-        </w:rPr>
-        <w:t xml:space="preserve">Waterfall model) </w:t>
-      </w:r>
-      <w:r>
-        <w:rPr>
-          <w:rFonts w:asciiTheme="majorBidi" w:hAnsiTheme="majorBidi" w:cstheme="majorBidi"/>
-          <w:sz w:val="32"/>
-          <w:szCs w:val="32"/>
-          <w:cs/>
-        </w:rPr>
-        <w:t>รูปแบบการพัฒนานี้เรียกว่าแบบน้ำตก เพราะมีการส่งผลการจากขั้นตอนเริ่มตนสู</w:t>
-      </w:r>
-      <w:r>
-        <w:rPr>
-          <w:rFonts w:asciiTheme="majorBidi" w:hAnsiTheme="majorBidi" w:cstheme="majorBidi"/>
-          <w:sz w:val="32"/>
-          <w:szCs w:val="32"/>
-          <w:cs/>
-        </w:rPr>
-        <w:t>ง</w:t>
-      </w:r>
-      <w:r>
-        <w:rPr>
-          <w:rFonts w:asciiTheme="majorBidi" w:hAnsiTheme="majorBidi" w:cstheme="majorBidi"/>
-          <w:sz w:val="32"/>
-          <w:szCs w:val="32"/>
-          <w:cs/>
-        </w:rPr>
-        <w:t>ขั้นตอนที่อยู่ถัด</w:t>
+          <w:cs/>
+        </w:rPr>
+        <w:t xml:space="preserve">ๆ </w:t>
+      </w:r>
+      <w:r>
+        <w:rPr>
+          <w:rFonts w:asciiTheme="majorBidi" w:hAnsiTheme="majorBidi" w:cstheme="majorBidi"/>
+          <w:sz w:val="32"/>
+          <w:szCs w:val="32"/>
+          <w:cs/>
+        </w:rPr>
+        <w:t>ไป คล</w:t>
+      </w:r>
+      <w:r>
+        <w:rPr>
+          <w:rFonts w:asciiTheme="majorBidi" w:hAnsiTheme="majorBidi" w:cstheme="majorBidi"/>
+          <w:sz w:val="32"/>
+          <w:szCs w:val="32"/>
+          <w:cs/>
+        </w:rPr>
+        <w:t>้</w:t>
+      </w:r>
+      <w:r>
+        <w:rPr>
+          <w:rFonts w:asciiTheme="majorBidi" w:hAnsiTheme="majorBidi" w:cstheme="majorBidi"/>
+          <w:sz w:val="32"/>
+          <w:szCs w:val="32"/>
+          <w:cs/>
+        </w:rPr>
+        <w:t>ายการไหลของน้ำที่ตกเป็นชั้น</w:t>
       </w:r>
       <w:r>
         <w:rPr>
@@ -8949,6 +8960,7 @@
         </w:rPr>
         <w:t xml:space="preserve"> </w:t>
       </w:r>
+      <w:proofErr w:type="gramStart"/>
       <w:r>
         <w:rPr>
           <w:rFonts w:asciiTheme="majorBidi" w:hAnsiTheme="majorBidi" w:cstheme="majorBidi"/>
@@ -8965,63 +8977,7 @@
           <w:szCs w:val="32"/>
           <w:cs/>
         </w:rPr>
-        <w:t>ไป คล</w:t>
-      </w:r>
-      <w:r>
-        <w:rPr>
-          <w:rFonts w:asciiTheme="majorBidi" w:hAnsiTheme="majorBidi" w:cstheme="majorBidi"/>
-          <w:sz w:val="32"/>
-          <w:szCs w:val="32"/>
-          <w:cs/>
-        </w:rPr>
-        <w:t>้</w:t>
-      </w:r>
-      <w:r>
-        <w:rPr>
-          <w:rFonts w:asciiTheme="majorBidi" w:hAnsiTheme="majorBidi" w:cstheme="majorBidi"/>
-          <w:sz w:val="32"/>
-          <w:szCs w:val="32"/>
-          <w:cs/>
-        </w:rPr>
-        <w:t>ายการไหลของน้ำที่ตกเป็นชั้น</w:t>
-      </w:r>
-      <w:r>
-        <w:rPr>
-          <w:rFonts w:asciiTheme="majorBidi" w:hAnsiTheme="majorBidi" w:cstheme="majorBidi" w:hint="cs"/>
-          <w:sz w:val="32"/>
-          <w:szCs w:val="32"/>
-          <w:cs/>
-        </w:rPr>
-        <w:t xml:space="preserve"> </w:t>
-      </w:r>
-      <w:proofErr w:type="gramStart"/>
-      <w:r>
-        <w:rPr>
-          <w:rFonts w:asciiTheme="majorBidi" w:hAnsiTheme="majorBidi" w:cstheme="majorBidi"/>
-          <w:sz w:val="32"/>
-          <w:szCs w:val="32"/>
-          <w:cs/>
-        </w:rPr>
-        <w:t xml:space="preserve">ๆ </w:t>
-      </w:r>
-      <w:r>
-        <w:rPr>
-          <w:rFonts w:asciiTheme="majorBidi" w:hAnsiTheme="majorBidi" w:cstheme="majorBidi"/>
-          <w:sz w:val="32"/>
-          <w:szCs w:val="32"/>
-          <w:cs/>
-        </w:rPr>
-        <w:t xml:space="preserve"> นอกจากนี้แต่</w:t>
-      </w:r>
-      <w:r>
-        <w:rPr>
-          <w:rFonts w:asciiTheme="majorBidi" w:hAnsiTheme="majorBidi" w:cstheme="majorBidi"/>
-          <w:sz w:val="32"/>
-          <w:szCs w:val="32"/>
-          <w:cs/>
-        </w:rPr>
-        <w:lastRenderedPageBreak/>
-        <w:t>ละขั้นตอนยังสามารถย้อนกลับไปขั้นตอนก่อนหนา</w:t>
+        <w:t xml:space="preserve"> นอกจากนี้แต่ละขั้นตอนยังสามารถย้อนกลับไปขั้นตอนก่อนหนา</w:t>
       </w:r>
       <w:r>
         <w:rPr>
@@ -9669,7 +9625,7 @@
       <w:pPr>
         <w:pStyle w:val="Default"/>
         <w:spacing w:line="276" w:lineRule="auto"/>
-        <w:ind w:left="1080"/>
+        <w:ind w:firstLine="720"/>
         <w:jc w:val="thaiDistribute"/>
         <w:rPr>
           <w:rFonts w:asciiTheme="majorBidi" w:hAnsiTheme="majorBidi" w:cstheme="majorBidi"/>
@@ -10076,7 +10032,7 @@
       <w:pPr>
         <w:pStyle w:val="Default"/>
         <w:spacing w:line="276" w:lineRule="auto"/>
-        <w:ind w:left="1080"/>
+        <w:ind w:firstLine="720"/>
         <w:jc w:val="thaiDistribute"/>
         <w:rPr>
           <w:rFonts w:asciiTheme="majorBidi" w:hAnsiTheme="majorBidi" w:cstheme="majorBidi"/>
@@ -10437,7 +10393,7 @@
       <w:pPr>
         <w:pStyle w:val="Default"/>
         <w:spacing w:line="276" w:lineRule="auto"/>
-        <w:ind w:left="1080"/>
+        <w:ind w:firstLine="720"/>
         <w:rPr>
           <w:rFonts w:asciiTheme="majorBidi" w:hAnsiTheme="majorBidi" w:cstheme="majorBidi"/>
           <w:sz w:val="32"/>
@@ -10647,7 +10603,17 @@
           <w:szCs w:val="32"/>
           <w:cs/>
         </w:rPr>
-        <w:t>รายงาน ดังนั้น การนำ</w:t>
+        <w:t>รายงาน ดังนั้น การ</w:t>
+      </w:r>
+      <w:r>
+        <w:rPr>
+          <w:rFonts w:asciiTheme="majorBidi" w:hAnsiTheme="majorBidi" w:cstheme="majorBidi"/>
+          <w:sz w:val="32"/>
+          <w:szCs w:val="32"/>
+          <w:cs/>
+        </w:rPr>
+        <w:lastRenderedPageBreak/>
+        <w:t>นำ</w:t>
       </w:r>
       <w:r>
         <w:rPr>
@@ -10851,7 +10817,6 @@
           <w:szCs w:val="32"/>
           <w:cs/>
         </w:rPr>
-        <w:lastRenderedPageBreak/>
         <w:t>การวิเคราะห</w:t>
       </w:r>
       <w:r>
@@ -11999,19 +11964,63 @@
       </w:pPr>
       <w:r>
         <w:rPr>
-          <w:rFonts w:asciiTheme="majorBidi" w:hAnsiTheme="majorBidi" w:cstheme="majorBidi"/>
-          <w:sz w:val="32"/>
-          <w:szCs w:val="32"/>
-          <w:cs/>
-        </w:rPr>
-        <w:t>เกียรติสุดา เครื่องถมยา</w:t>
+          <w:rFonts w:asciiTheme="majorBidi" w:hAnsiTheme="majorBidi" w:cs="Angsana New"/>
+          <w:sz w:val="32"/>
+          <w:szCs w:val="32"/>
+          <w:cs/>
+        </w:rPr>
+        <w:t>ธนากร เอกเ</w:t>
+      </w:r>
+      <w:r>
+        <w:rPr>
+          <w:rFonts w:asciiTheme="majorBidi" w:hAnsiTheme="majorBidi" w:cs="Angsana New"/>
+          <w:sz w:val="32"/>
+          <w:szCs w:val="32"/>
+          <w:cs/>
+        </w:rPr>
+        <w:t>ผ่าพันธ์</w:t>
+      </w:r>
+      <w:r>
+        <w:rPr>
+          <w:rFonts w:asciiTheme="majorBidi" w:hAnsiTheme="majorBidi" w:cs="Angsana New"/>
+          <w:sz w:val="32"/>
+          <w:szCs w:val="32"/>
+        </w:rPr>
+        <w:t xml:space="preserve"> </w:t>
+      </w:r>
+      <w:r>
+        <w:rPr>
+          <w:rFonts w:asciiTheme="majorBidi" w:hAnsiTheme="majorBidi" w:cstheme="majorBidi"/>
+          <w:sz w:val="32"/>
+          <w:szCs w:val="32"/>
+          <w:highlight w:val="yellow"/>
+        </w:rPr>
+        <w:t>(</w:t>
       </w:r>
       <w:r>
         <w:rPr>
           <w:rFonts w:asciiTheme="majorBidi" w:hAnsiTheme="majorBidi" w:cstheme="majorBidi" w:hint="cs"/>
           <w:sz w:val="32"/>
           <w:szCs w:val="32"/>
-          <w:cs/>
+          <w:highlight w:val="yellow"/>
+          <w:cs/>
+        </w:rPr>
+        <w:t>ม.ป.ป.</w:t>
+      </w:r>
+      <w:r>
+        <w:rPr>
+          <w:rFonts w:asciiTheme="majorBidi" w:hAnsiTheme="majorBidi" w:cstheme="majorBidi"/>
+          <w:sz w:val="32"/>
+          <w:szCs w:val="32"/>
+          <w:highlight w:val="yellow"/>
+        </w:rPr>
+        <w:t>)</w:t>
+      </w:r>
+      <w:r>
+        <w:rPr>
+          <w:rFonts w:asciiTheme="majorBidi" w:hAnsiTheme="majorBidi" w:cstheme="majorBidi"/>
+          <w:sz w:val="32"/>
+          <w:szCs w:val="32"/>
         </w:rPr>
         <w:t xml:space="preserve"> </w:t>
       </w:r>
@@ -12020,42 +12029,6 @@
           <w:rFonts w:asciiTheme="majorBidi" w:hAnsiTheme="majorBidi" w:cstheme="majorBidi"/>
           <w:sz w:val="32"/>
           <w:szCs w:val="32"/>
-          <w:highlight w:val="yellow"/>
-        </w:rPr>
-        <w:t>(</w:t>
-      </w:r>
-      <w:r>
-        <w:rPr>
-          <w:rFonts w:asciiTheme="majorBidi" w:hAnsiTheme="majorBidi" w:cstheme="majorBidi" w:hint="cs"/>
-          <w:sz w:val="32"/>
-          <w:szCs w:val="32"/>
-          <w:highlight w:val="yellow"/>
-          <w:cs/>
-        </w:rPr>
-        <w:t>ม.ป.ป.</w:t>
-      </w:r>
-      <w:r>
-        <w:rPr>
-          <w:rFonts w:asciiTheme="majorBidi" w:hAnsiTheme="majorBidi" w:cstheme="majorBidi"/>
-          <w:sz w:val="32"/>
-          <w:szCs w:val="32"/>
-          <w:highlight w:val="yellow"/>
-        </w:rPr>
-        <w:t>)</w:t>
-      </w:r>
-      <w:r>
-        <w:rPr>
-          <w:rFonts w:asciiTheme="majorBidi" w:hAnsiTheme="majorBidi" w:cstheme="majorBidi"/>
-          <w:sz w:val="32"/>
-          <w:szCs w:val="32"/>
-        </w:rPr>
-        <w:t xml:space="preserve"> </w:t>
-      </w:r>
-      <w:r>
-        <w:rPr>
-          <w:rFonts w:asciiTheme="majorBidi" w:hAnsiTheme="majorBidi" w:cstheme="majorBidi"/>
-          <w:sz w:val="32"/>
-          <w:szCs w:val="32"/>
           <w:cs/>
         </w:rPr>
         <w:t>ได้อ</w:t>
@@ -12094,7 +12067,17 @@
           <w:szCs w:val="32"/>
           <w:cs/>
         </w:rPr>
-        <w:t xml:space="preserve"> โดยในบัญชีแยกประเภทนี้จะช่วยแยกรายการค้าต่าง</w:t>
+        <w:t xml:space="preserve"> โดยในบัญชีแยกประเภทนี้จะช่วยแยกรายการค้า</w:t>
+      </w:r>
+      <w:r>
+        <w:rPr>
+          <w:rFonts w:asciiTheme="majorBidi" w:hAnsiTheme="majorBidi" w:cstheme="majorBidi"/>
+          <w:sz w:val="32"/>
+          <w:szCs w:val="32"/>
+          <w:cs/>
+        </w:rPr>
+        <w:lastRenderedPageBreak/>
+        <w:t>ต่าง</w:t>
       </w:r>
       <w:r>
         <w:rPr>
@@ -12134,7 +12117,6 @@
           <w:highlight w:val="yellow"/>
           <w:cs/>
         </w:rPr>
-        <w:lastRenderedPageBreak/>
         <w:t>บัญชีแยกประเภทจะ</w:t>
       </w:r>
       <w:r>
@@ -12574,7 +12556,7 @@
         <w:ind w:left="1440"/>
         <w:jc w:val="thaiDistribute"/>
         <w:rPr>
-          <w:rFonts w:asciiTheme="majorBidi" w:hAnsiTheme="majorBidi" w:cstheme="majorBidi" w:hint="cs"/>
+          <w:rFonts w:asciiTheme="majorBidi" w:hAnsiTheme="majorBidi" w:cstheme="majorBidi"/>
           <w:sz w:val="32"/>
           <w:szCs w:val="32"/>
         </w:rPr>
@@ -12598,7 +12580,6 @@
           <w:szCs w:val="32"/>
           <w:cs/>
         </w:rPr>
-        <w:lastRenderedPageBreak/>
         <w:t>ภาพแสดงชนิดและรายละเอียดของบัญชีแยกประเภท</w:t>
       </w:r>
     </w:p>
@@ -13052,17 +13033,7 @@
                                   <w:u w:val="single"/>
                                   <w:cs/>
                                 </w:rPr>
-                                <w:t>การ</w:t>
-                              </w:r>
-                              <w:r>
-                                <w:rPr>
-                                  <w:rFonts w:asciiTheme="majorBidi" w:hAnsiTheme="majorBidi" w:cstheme="majorBidi"/>
-                                  <w:color w:val="000000" w:themeColor="text1"/>
-                                  <w:kern w:val="24"/>
-                                  <w:u w:val="single"/>
-                                  <w:cs/>
-                                </w:rPr>
-                                <w:t>ประมวลผล</w:t>
+                                <w:t>การประมวลผล</w:t>
                               </w:r>
                             </w:p>
                             <w:p>
@@ -13200,17 +13171,7 @@
                                   <w:u w:val="single"/>
                                   <w:cs/>
                                 </w:rPr>
-                                <w:t>ข้อมูล</w:t>
-                              </w:r>
-                              <w:r>
-                                <w:rPr>
-                                  <w:rFonts w:asciiTheme="majorBidi" w:hAnsiTheme="majorBidi" w:cstheme="majorBidi"/>
-                                  <w:color w:val="000000" w:themeColor="text1"/>
-                                  <w:kern w:val="24"/>
-                                  <w:u w:val="single"/>
-                                  <w:cs/>
-                                </w:rPr>
-                                <w:t>ออก</w:t>
+                                <w:t>ข้อมูลออก</w:t>
                               </w:r>
                             </w:p>
                             <w:p>
@@ -13454,17 +13415,7 @@
                             <w:u w:val="single"/>
                             <w:cs/>
                           </w:rPr>
-                          <w:t>การ</w:t>
-                        </w:r>
-                        <w:r>
-                          <w:rPr>
-                            <w:rFonts w:asciiTheme="majorBidi" w:hAnsiTheme="majorBidi" w:cstheme="majorBidi"/>
-                            <w:color w:val="000000" w:themeColor="text1"/>
-                            <w:kern w:val="24"/>
-                            <w:u w:val="single"/>
-                            <w:cs/>
-                          </w:rPr>
-                          <w:t>ประมวลผล</w:t>
+                          <w:t>การประมวลผล</w:t>
                         </w:r>
                       </w:p>
                       <w:p>
@@ -13582,17 +13533,7 @@
                             <w:u w:val="single"/>
                             <w:cs/>
                           </w:rPr>
-                          <w:t>ข้อมูล</w:t>
-                        </w:r>
-                        <w:r>
-                          <w:rPr>
-                            <w:rFonts w:asciiTheme="majorBidi" w:hAnsiTheme="majorBidi" w:cstheme="majorBidi"/>
-                            <w:color w:val="000000" w:themeColor="text1"/>
-                            <w:kern w:val="24"/>
-                            <w:u w:val="single"/>
-                            <w:cs/>
-                          </w:rPr>
-                          <w:t>ออก</w:t>
+                          <w:t>ข้อมูลออก</w:t>
                         </w:r>
                       </w:p>
                       <w:p>
@@ -13723,20 +13664,21 @@
       <w:pPr>
         <w:jc w:val="center"/>
         <w:rPr>
+          <w:rFonts w:asciiTheme="majorBidi" w:hAnsiTheme="majorBidi" w:cstheme="majorBidi"/>
+          <w:sz w:val="32"/>
+          <w:szCs w:val="32"/>
+          <w:cs/>
+        </w:rPr>
+      </w:pPr>
+      <w:r>
+        <w:rPr>
           <w:rFonts w:asciiTheme="majorBidi" w:hAnsiTheme="majorBidi" w:cstheme="majorBidi" w:hint="cs"/>
           <w:sz w:val="32"/>
           <w:szCs w:val="32"/>
-          <w:cs/>
-        </w:rPr>
-      </w:pPr>
-      <w:r>
-        <w:rPr>
-          <w:rFonts w:asciiTheme="majorBidi" w:hAnsiTheme="majorBidi" w:cstheme="majorBidi" w:hint="cs"/>
-          <w:sz w:val="32"/>
-          <w:szCs w:val="32"/>
           <w:highlight w:val="yellow"/>
           <w:cs/>
         </w:rPr>
+        <w:lastRenderedPageBreak/>
         <w:t xml:space="preserve">ที่มา </w:t>
       </w:r>
       <w:r>
@@ -13829,7 +13771,6 @@
           <w:szCs w:val="32"/>
           <w:cs/>
         </w:rPr>
-        <w:lastRenderedPageBreak/>
         <w:t>งบการเงินจากการประมวลผลด้วยคอมพิวเตอร์</w:t>
       </w:r>
     </w:p>
@@ -14010,7 +13951,7 @@
           </mc:Choice>
           <mc:Fallback>
             <w:pict>
-              <v:shape w14:anchorId="7BF0C88A" id="ลูกศรเชื่อมต่อแบบตรง 26" o:spid="_x0000_s1026" type="#_x0000_t32" style="position:absolute;margin-left:130.15pt;margin-top:104.2pt;width:44.35pt;height:0;z-index:251660288;visibility:visible;mso-wrap-style:square;mso-wrap-distance-left:9pt;mso-wrap-distance-top:0;mso-wrap-distance-right:9pt;mso-wrap-distance-bottom:0;mso-position-horizontal:absolute;mso-position-horizontal-relative:text;mso-position-vertical:absolute;mso-position-vertical-relative:text" o:gfxdata="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" strokecolor="#4579b8 [3044]">
+              <v:shape w14:anchorId="630F09A1" id="ลูกศรเชื่อมต่อแบบตรง 26" o:spid="_x0000_s1026" type="#_x0000_t32" style="position:absolute;margin-left:130.15pt;margin-top:104.2pt;width:44.35pt;height:0;z-index:251660288;visibility:visible;mso-wrap-style:square;mso-wrap-distance-left:9pt;mso-wrap-distance-top:0;mso-wrap-distance-right:9pt;mso-wrap-distance-bottom:0;mso-position-horizontal:absolute;mso-position-horizontal-relative:text;mso-position-vertical:absolute;mso-position-vertical-relative:text" o:gfxdata="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" strokecolor="#4579b8 [3044]">
                 <v:stroke endarrow="open"/>
               </v:shape>
             </w:pict>
@@ -14081,17 +14022,7 @@
                                   <w:u w:val="single"/>
                                   <w:cs/>
                                 </w:rPr>
-                                <w:t>ข้อมูล</w:t>
-                              </w:r>
-                              <w:r>
-                                <w:rPr>
-                                  <w:rFonts w:asciiTheme="majorBidi" w:hAnsiTheme="majorBidi" w:cstheme="majorBidi"/>
-                                  <w:color w:val="000000" w:themeColor="text1"/>
-                                  <w:kern w:val="24"/>
-                                  <w:u w:val="single"/>
-                                  <w:cs/>
-                                </w:rPr>
-                                <w:t>เข้า</w:t>
+                                <w:t>ข้อมูลเข้า</w:t>
                               </w:r>
                             </w:p>
                             <w:p>
@@ -14201,17 +14132,7 @@
                                   <w:u w:val="single"/>
                                   <w:cs/>
                                 </w:rPr>
-                                <w:t>การ</w:t>
-                              </w:r>
-                              <w:r>
-                                <w:rPr>
-                                  <w:rFonts w:asciiTheme="majorBidi" w:hAnsiTheme="majorBidi" w:cstheme="majorBidi"/>
-                                  <w:color w:val="000000" w:themeColor="text1"/>
-                                  <w:kern w:val="24"/>
-                                  <w:u w:val="single"/>
-                                  <w:cs/>
-                                </w:rPr>
-                                <w:t>ประมวลผล</w:t>
+                                <w:t>การประมวลผล</w:t>
                               </w:r>
                             </w:p>
                             <w:p>
@@ -14313,17 +14234,7 @@
                                   <w:u w:val="single"/>
                                   <w:cs/>
                                 </w:rPr>
-                                <w:t>ข้อมูล</w:t>
-                              </w:r>
-                              <w:r>
-                                <w:rPr>
-                                  <w:rFonts w:asciiTheme="majorBidi" w:hAnsiTheme="majorBidi" w:cstheme="majorBidi"/>
-                                  <w:color w:val="000000" w:themeColor="text1"/>
-                                  <w:kern w:val="24"/>
-                                  <w:u w:val="single"/>
-                                  <w:cs/>
-                                </w:rPr>
-                                <w:t>ออก</w:t>
+                                <w:t>ข้อมูลออก</w:t>
                               </w:r>
                             </w:p>
                             <w:p>
@@ -14497,17 +14408,7 @@
                             <w:u w:val="single"/>
                             <w:cs/>
                           </w:rPr>
-                          <w:t>ข้อมูล</w:t>
-                        </w:r>
-                        <w:r>
-                          <w:rPr>
-                            <w:rFonts w:asciiTheme="majorBidi" w:hAnsiTheme="majorBidi" w:cstheme="majorBidi"/>
-                            <w:color w:val="000000" w:themeColor="text1"/>
-                            <w:kern w:val="24"/>
-                            <w:u w:val="single"/>
-                            <w:cs/>
-                          </w:rPr>
-                          <w:t>เข้า</w:t>
+                          <w:t>ข้อมูลเข้า</w:t>
                         </w:r>
                       </w:p>
                       <w:p>
@@ -14597,17 +14498,7 @@
                             <w:u w:val="single"/>
                             <w:cs/>
                           </w:rPr>
-                          <w:t>การ</w:t>
-                        </w:r>
-                        <w:r>
-                          <w:rPr>
-                            <w:rFonts w:asciiTheme="majorBidi" w:hAnsiTheme="majorBidi" w:cstheme="majorBidi"/>
-                            <w:color w:val="000000" w:themeColor="text1"/>
-                            <w:kern w:val="24"/>
-                            <w:u w:val="single"/>
-                            <w:cs/>
-                          </w:rPr>
-                          <w:t>ประมวลผล</w:t>
+                          <w:t>การประมวลผล</w:t>
                         </w:r>
                       </w:p>
                       <w:p>
@@ -14689,17 +14580,7 @@
                             <w:u w:val="single"/>
                             <w:cs/>
                           </w:rPr>
-                          <w:t>ข้อมูล</w:t>
-                        </w:r>
-                        <w:r>
-                          <w:rPr>
-                            <w:rFonts w:asciiTheme="majorBidi" w:hAnsiTheme="majorBidi" w:cstheme="majorBidi"/>
-                            <w:color w:val="000000" w:themeColor="text1"/>
-                            <w:kern w:val="24"/>
-                            <w:u w:val="single"/>
-                            <w:cs/>
-                          </w:rPr>
-                          <w:t>ออก</w:t>
+                          <w:t>ข้อมูลออก</w:t>
                         </w:r>
                       </w:p>
                       <w:p>
@@ -14840,7 +14721,7 @@
       <w:pPr>
         <w:jc w:val="center"/>
         <w:rPr>
-          <w:rFonts w:asciiTheme="majorBidi" w:hAnsiTheme="majorBidi" w:cstheme="majorBidi" w:hint="cs"/>
+          <w:rFonts w:asciiTheme="majorBidi" w:hAnsiTheme="majorBidi" w:cstheme="majorBidi"/>
           <w:sz w:val="32"/>
           <w:szCs w:val="32"/>
           <w:cs/>
@@ -14919,7 +14800,7 @@
       <w:pPr>
         <w:jc w:val="thaiDistribute"/>
         <w:rPr>
-          <w:rFonts w:asciiTheme="majorBidi" w:hAnsiTheme="majorBidi" w:cstheme="majorBidi" w:hint="cs"/>
+          <w:rFonts w:asciiTheme="majorBidi" w:hAnsiTheme="majorBidi" w:cstheme="majorBidi"/>
           <w:sz w:val="32"/>
           <w:szCs w:val="32"/>
         </w:rPr>
@@ -15535,16 +15416,35 @@
           <w:highlight w:val="yellow"/>
           <w:cs/>
         </w:rPr>
-        <w:t>(ม.ป.ป.)</w:t>
-      </w:r>
-      <w:r>
-        <w:rPr>
-          <w:rFonts w:asciiTheme="majorBidi" w:hAnsiTheme="majorBidi" w:cstheme="majorBidi"/>
-          <w:sz w:val="32"/>
-          <w:szCs w:val="32"/>
-          <w:cs/>
-        </w:rPr>
-        <w:t xml:space="preserve"> ได้กล่าวเกี่ยวกับการออกแบบส่วนประสานผู้ใช้ ไว้ว่าคือ การออกแบบส่วนต่อประสานกับผู้ใช้ ระหว่างผู้ใช้กับคอมพิวเตอร์ ซึ่งมีกระบวนการที่เริ่มจากการรวบรวมข้อมูลที่เกี่ยวข้องตลอดจนภูมิความรู้ของนักจิตวิทยา นักการศึกษา นักออกแบบกราฟิก </w:t>
+        <w:t>(</w:t>
+      </w:r>
+      <w:r>
+        <w:rPr>
+          <w:rFonts w:asciiTheme="majorBidi" w:hAnsiTheme="majorBidi" w:cstheme="majorBidi"/>
+          <w:sz w:val="32"/>
+          <w:szCs w:val="32"/>
+          <w:highlight w:val="yellow"/>
+        </w:rPr>
+        <w:t>2552</w:t>
+      </w:r>
+      <w:r>
+        <w:rPr>
+          <w:rFonts w:asciiTheme="majorBidi" w:hAnsiTheme="majorBidi" w:cstheme="majorBidi" w:hint="cs"/>
+          <w:sz w:val="32"/>
+          <w:szCs w:val="32"/>
+          <w:highlight w:val="yellow"/>
+          <w:cs/>
+        </w:rPr>
+        <w:t>)</w:t>
+      </w:r>
+      <w:r>
+        <w:rPr>
+          <w:rFonts w:asciiTheme="majorBidi" w:hAnsiTheme="majorBidi" w:cstheme="majorBidi"/>
+          <w:sz w:val="32"/>
+          <w:szCs w:val="32"/>
+          <w:cs/>
+        </w:rPr>
+        <w:t xml:space="preserve"> ได้กล่าวเกี่ยวกับการออกแบบส่วนประสานผู้ใช้ ไว้ว่าคือ การออกแบบส่วนต่อประสานกับผู้ใช้ ระหว่างผู้ใช้กับคอมพิวเตอร์ ซึ่งมีกระบวนการที่เริ่มจากการ</w:t>
       </w:r>
       <w:r>
         <w:rPr>
@@ -15554,7 +15454,7 @@
           <w:cs/>
         </w:rPr>
         <w:lastRenderedPageBreak/>
-        <w:t>ช่างเทคนิค ผู้เชี่ยวชาญด้านมนุษย์วิทยา นักออกแบบสถาปัตยกรรมข้อมูล และนักสังคมศาสตร์ เพื่อมาร่วมกันพัฒนากระบวนการออกแบบพัฒนาส่วนต่อประสานให้ใช้งานได้อย่างมีประสิทธิภาพ</w:t>
+        <w:t>รวบรวมข้อมูลที่เกี่ยวข้องตลอดจนภูมิความรู้ของนักจิตวิทยา นักการศึกษา นักออกแบบกราฟิก ช่างเทคนิค ผู้เชี่ยวชาญด้านมนุษย์วิทยา นักออกแบบสถาปัตยกรรมข้อมูล และนักสังคมศาสตร์ เพื่อมาร่วมกันพัฒนากระบวนการออกแบบพัฒนาส่วนต่อประสานให้ใช้งานได้อย่างมีประสิทธิภาพ</w:t>
       </w:r>
     </w:p>
     <w:p>
@@ -15605,6 +15505,7 @@
           <w:rFonts w:asciiTheme="majorBidi" w:hAnsiTheme="majorBidi" w:cstheme="majorBidi"/>
           <w:sz w:val="32"/>
           <w:szCs w:val="32"/>
+          <w:highlight w:val="yellow"/>
         </w:rPr>
         <w:t>(</w:t>
       </w:r>
@@ -15613,6 +15514,7 @@
           <w:rFonts w:asciiTheme="majorBidi" w:hAnsiTheme="majorBidi" w:cstheme="majorBidi" w:hint="cs"/>
           <w:sz w:val="32"/>
           <w:szCs w:val="32"/>
+          <w:highlight w:val="yellow"/>
           <w:cs/>
         </w:rPr>
         <w:t>ม.ป.ป.</w:t>
@@ -15622,6 +15524,7 @@
           <w:rFonts w:asciiTheme="majorBidi" w:hAnsiTheme="majorBidi" w:cstheme="majorBidi"/>
           <w:sz w:val="32"/>
           <w:szCs w:val="32"/>
+          <w:highlight w:val="yellow"/>
         </w:rPr>
         <w:t>)</w:t>
       </w:r>
@@ -15906,8 +15809,6 @@
           <w:cs/>
         </w:rPr>
       </w:pPr>
-      <w:bookmarkStart w:id="0" w:name="_GoBack"/>
-      <w:bookmarkEnd w:id="0"/>
       <w:r>
         <w:rPr>
           <w:rFonts w:asciiTheme="majorBidi" w:hAnsiTheme="majorBidi" w:cstheme="majorBidi" w:hint="cs"/>
@@ -16059,7 +15960,7 @@
         <w:pStyle w:val="ListParagraph"/>
         <w:jc w:val="thaiDistribute"/>
         <w:rPr>
-          <w:rFonts w:asciiTheme="majorBidi" w:hAnsiTheme="majorBidi" w:cstheme="majorBidi" w:hint="cs"/>
+          <w:rFonts w:asciiTheme="majorBidi" w:hAnsiTheme="majorBidi" w:cstheme="majorBidi"/>
           <w:sz w:val="32"/>
           <w:szCs w:val="32"/>
         </w:rPr>
@@ -16363,7 +16264,7 @@
     <w:p>
       <w:pPr>
         <w:rPr>
-          <w:rFonts w:asciiTheme="majorBidi" w:hAnsiTheme="majorBidi" w:cstheme="majorBidi" w:hint="cs"/>
+          <w:rFonts w:asciiTheme="majorBidi" w:hAnsiTheme="majorBidi" w:cstheme="majorBidi"/>
           <w:b/>
           <w:bCs/>
           <w:sz w:val="24"/>
@@ -16908,7 +16809,7 @@
         <w:ind w:left="720"/>
         <w:jc w:val="thaiDistribute"/>
         <w:rPr>
-          <w:rFonts w:asciiTheme="majorBidi" w:hAnsiTheme="majorBidi" w:cstheme="majorBidi" w:hint="cs"/>
+          <w:rFonts w:asciiTheme="majorBidi" w:hAnsiTheme="majorBidi" w:cstheme="majorBidi"/>
           <w:sz w:val="32"/>
           <w:szCs w:val="32"/>
           <w:cs/>
@@ -17258,7 +17159,7 @@
       <w:pPr>
         <w:jc w:val="thaiDistribute"/>
         <w:rPr>
-          <w:rFonts w:asciiTheme="majorBidi" w:hAnsiTheme="majorBidi" w:cstheme="majorBidi" w:hint="cs"/>
+          <w:rFonts w:asciiTheme="majorBidi" w:hAnsiTheme="majorBidi" w:cstheme="majorBidi"/>
           <w:sz w:val="32"/>
           <w:szCs w:val="32"/>
         </w:rPr>
@@ -18086,7 +17987,7 @@
       <w:pPr>
         <w:jc w:val="thaiDistribute"/>
         <w:rPr>
-          <w:rFonts w:asciiTheme="majorBidi" w:hAnsiTheme="majorBidi" w:cstheme="majorBidi" w:hint="cs"/>
+          <w:rFonts w:asciiTheme="majorBidi" w:hAnsiTheme="majorBidi" w:cstheme="majorBidi"/>
           <w:sz w:val="32"/>
           <w:szCs w:val="32"/>
         </w:rPr>
@@ -18385,14 +18286,14 @@
       </w:r>
       <w:r>
         <w:rPr>
-          <w:rFonts w:asciiTheme="majorBidi" w:hAnsiTheme="majorBidi" w:cstheme="majorBidi"/>
+          <w:rFonts w:asciiTheme="majorBidi" w:hAnsiTheme="majorBidi" w:cs="Angsana New"/>
           <w:color w:val="000000"/>
           <w:sz w:val="32"/>
           <w:szCs w:val="32"/>
           <w:highlight w:val="yellow"/>
           <w:cs/>
         </w:rPr>
-        <w:t>สมาคมผู้ประกอบการพาณิชย์อิเล็กทรอนิกส์ไทย</w:t>
+        <w:t>บุรินทร์ เกล็ดมณี</w:t>
       </w:r>
       <w:r>
         <w:rPr>
@@ -18402,7 +18303,7 @@
           <w:szCs w:val="32"/>
           <w:highlight w:val="yellow"/>
         </w:rPr>
-        <w:t xml:space="preserve"> , </w:t>
+        <w:t xml:space="preserve">, </w:t>
       </w:r>
       <w:r>
         <w:rPr>
@@ -19922,27 +19823,7 @@
           <w:szCs w:val="32"/>
           <w:highlight w:val="yellow"/>
         </w:rPr>
-        <w:t>(</w:t>
-      </w:r>
-      <w:r>
-        <w:rPr>
-          <w:rFonts w:asciiTheme="majorBidi" w:hAnsiTheme="majorBidi" w:cstheme="majorBidi"/>
-          <w:color w:val="000000"/>
-          <w:sz w:val="32"/>
-          <w:szCs w:val="32"/>
-          <w:highlight w:val="yellow"/>
-        </w:rPr>
-        <w:t>2559</w:t>
-      </w:r>
-      <w:r>
-        <w:rPr>
-          <w:rFonts w:asciiTheme="majorBidi" w:hAnsiTheme="majorBidi" w:cstheme="majorBidi"/>
-          <w:color w:val="000000"/>
-          <w:sz w:val="32"/>
-          <w:szCs w:val="32"/>
-          <w:highlight w:val="yellow"/>
-        </w:rPr>
-        <w:t>)</w:t>
+        <w:t>(2559)</w:t>
       </w:r>
       <w:r>
         <w:rPr>
@@ -21308,8 +21189,10 @@
           <w:highlight w:val="yellow"/>
           <w:cs/>
         </w:rPr>
-        <w:t>ม.ป.ป.</w:t>
-      </w:r>
+        <w:t>2559</w:t>
+      </w:r>
+      <w:bookmarkStart w:id="0" w:name="_GoBack"/>
+      <w:bookmarkEnd w:id="0"/>
       <w:r>
         <w:rPr>
           <w:rFonts w:asciiTheme="majorBidi" w:hAnsiTheme="majorBidi" w:cstheme="majorBidi"/>
@@ -27044,7 +26927,7 @@
 </file>
 
 <file path=customXml/itemProps1.xml><?xml version="1.0" encoding="utf-8"?>
-<ds:datastoreItem xmlns:ds="http://schemas.openxmlformats.org/officeDocument/2006/customXml" ds:itemID="{12C360D6-B993-4F4A-9BC6-E75BEF642A3C}">
+<ds:datastoreItem xmlns:ds="http://schemas.openxmlformats.org/officeDocument/2006/customXml" ds:itemID="{A289B5FB-7DE2-4A17-82E0-5D5078AD7665}">
   <ds:schemaRefs>
     <ds:schemaRef ds:uri="http://schemas.openxmlformats.org/officeDocument/2006/bibliography"/>
   </ds:schemaRefs>

</xml_diff>